<commit_message>
fix errors in summary
</commit_message>
<xml_diff>
--- a/summary_draft1.docx
+++ b/summary_draft1.docx
@@ -21,6 +21,16 @@
           <w:sz w:val="32"/>
           <w:szCs w:val="32"/>
         </w:rPr>
+        <w:t xml:space="preserve">STAT 628 Module3: </w:t>
+      </w:r>
+      <w:r>
+        <w:rPr>
+          <w:rFonts w:ascii="Times New Roman" w:hAnsi="Times New Roman" w:cs="Times New Roman"/>
+          <w:b/>
+          <w:bCs/>
+          <w:sz w:val="32"/>
+          <w:szCs w:val="32"/>
+        </w:rPr>
         <w:t>Analysis on Yelp Reviews Data</w:t>
       </w:r>
     </w:p>
@@ -49,25 +59,7 @@
           <w:sz w:val="24"/>
           <w:szCs w:val="24"/>
         </w:rPr>
-        <w:t xml:space="preserve"> Kou, </w:t>
-      </w:r>
-      <w:proofErr w:type="spellStart"/>
-      <w:r>
-        <w:rPr>
-          <w:rFonts w:ascii="Times New Roman" w:hAnsi="Times New Roman" w:cs="Times New Roman"/>
-          <w:sz w:val="24"/>
-          <w:szCs w:val="24"/>
-        </w:rPr>
-        <w:t>Zihang</w:t>
-      </w:r>
-      <w:proofErr w:type="spellEnd"/>
-      <w:r>
-        <w:rPr>
-          <w:rFonts w:ascii="Times New Roman" w:hAnsi="Times New Roman" w:cs="Times New Roman"/>
-          <w:sz w:val="24"/>
-          <w:szCs w:val="24"/>
-        </w:rPr>
-        <w:t xml:space="preserve"> Wang, </w:t>
+        <w:t xml:space="preserve"> Kou, Zihang Wang, </w:t>
       </w:r>
       <w:proofErr w:type="spellStart"/>
       <w:r>
@@ -546,7 +538,6 @@
         <w:t xml:space="preserve"> In order to match reviews with corresponding restaurants, we combine the tables created from </w:t>
       </w:r>
       <w:proofErr w:type="spellStart"/>
-      <w:proofErr w:type="gramStart"/>
       <w:r>
         <w:rPr>
           <w:rFonts w:ascii="Times New Roman" w:hAnsi="Times New Roman" w:cs="Times New Roman"/>
@@ -558,7 +549,6 @@
         <w:t>business.json</w:t>
       </w:r>
       <w:proofErr w:type="spellEnd"/>
-      <w:proofErr w:type="gramEnd"/>
       <w:r>
         <w:rPr>
           <w:rFonts w:ascii="Times New Roman" w:hAnsi="Times New Roman" w:cs="Times New Roman"/>
@@ -781,7 +771,7 @@
     <w:p>
       <w:pPr>
         <w:rPr>
-          <w:rFonts w:ascii="Times New Roman" w:hAnsi="Times New Roman" w:cs="Times New Roman" w:hint="eastAsia"/>
+          <w:rFonts w:ascii="Times New Roman" w:hAnsi="Times New Roman" w:cs="Times New Roman"/>
           <w:b/>
           <w:bCs/>
           <w:sz w:val="24"/>
@@ -991,18 +981,8 @@
           <w:sz w:val="24"/>
           <w:szCs w:val="24"/>
         </w:rPr>
-        <w:t xml:space="preserve"> </w:t>
-      </w:r>
-      <w:proofErr w:type="gramStart"/>
-      <w:r>
-        <w:rPr>
-          <w:rFonts w:ascii="Times New Roman" w:hAnsi="Times New Roman" w:cs="Times New Roman"/>
-          <w:sz w:val="24"/>
-          <w:szCs w:val="24"/>
-        </w:rPr>
-        <w:t>tomahawk</w:t>
-      </w:r>
-      <w:proofErr w:type="gramEnd"/>
+        <w:t xml:space="preserve"> tomahawk</w:t>
+      </w:r>
       <w:r>
         <w:rPr>
           <w:rFonts w:ascii="Times New Roman" w:hAnsi="Times New Roman" w:cs="Times New Roman"/>
@@ -1166,7 +1146,7 @@
     <w:p>
       <w:pPr>
         <w:rPr>
-          <w:rFonts w:ascii="Times New Roman" w:hAnsi="Times New Roman" w:cs="Times New Roman" w:hint="eastAsia"/>
+          <w:rFonts w:ascii="Times New Roman" w:hAnsi="Times New Roman" w:cs="Times New Roman"/>
           <w:b/>
           <w:bCs/>
           <w:sz w:val="24"/>
@@ -1337,25 +1317,7 @@
           <w:sz w:val="24"/>
           <w:szCs w:val="24"/>
         </w:rPr>
-        <w:t xml:space="preserve">sushi, </w:t>
-      </w:r>
-      <w:proofErr w:type="gramStart"/>
-      <w:r>
-        <w:rPr>
-          <w:rFonts w:ascii="Times New Roman" w:hAnsi="Times New Roman" w:cs="Times New Roman"/>
-          <w:sz w:val="24"/>
-          <w:szCs w:val="24"/>
-        </w:rPr>
-        <w:t>lobster</w:t>
-      </w:r>
-      <w:proofErr w:type="gramEnd"/>
-      <w:r>
-        <w:rPr>
-          <w:rFonts w:ascii="Times New Roman" w:hAnsi="Times New Roman" w:cs="Times New Roman"/>
-          <w:sz w:val="24"/>
-          <w:szCs w:val="24"/>
-        </w:rPr>
-        <w:t xml:space="preserve"> and salmon</w:t>
+        <w:t>sushi, lobster and salmon</w:t>
       </w:r>
       <w:r>
         <w:rPr>
@@ -1595,7 +1557,6 @@
         </w:rPr>
         <w:t xml:space="preserve">T-tests on Business </w:t>
       </w:r>
-      <w:proofErr w:type="spellStart"/>
       <w:r>
         <w:rPr>
           <w:rFonts w:ascii="Times New Roman" w:hAnsi="Times New Roman" w:cs="Times New Roman"/>
@@ -1604,9 +1565,8 @@
           <w:sz w:val="24"/>
           <w:szCs w:val="24"/>
         </w:rPr>
-        <w:t>Atrributes</w:t>
-      </w:r>
-      <w:proofErr w:type="spellEnd"/>
+        <w:t>Attributes</w:t>
+      </w:r>
     </w:p>
     <w:p>
       <w:pPr>
@@ -1634,9 +1594,85 @@
           <w:sz w:val="24"/>
           <w:szCs w:val="24"/>
         </w:rPr>
-        <w:t>business_</w:t>
-      </w:r>
-      <w:proofErr w:type="gramStart"/>
+        <w:t>business_city.json</w:t>
+      </w:r>
+      <w:proofErr w:type="spellEnd"/>
+      <w:r>
+        <w:rPr>
+          <w:rFonts w:ascii="Times New Roman" w:hAnsi="Times New Roman" w:cs="Times New Roman"/>
+          <w:sz w:val="24"/>
+          <w:szCs w:val="24"/>
+        </w:rPr>
+        <w:t xml:space="preserve"> contains many useful attributes of each restaurant. We decided to conduct t-test on some of the attributes to see whether different levels of some attributes can make a statistically significant difference on a restaurant’s stars.</w:t>
+      </w:r>
+    </w:p>
+    <w:p>
+      <w:pPr>
+        <w:ind w:firstLine="360"/>
+        <w:rPr>
+          <w:rFonts w:ascii="Times New Roman" w:hAnsi="Times New Roman" w:cs="Times New Roman"/>
+          <w:sz w:val="24"/>
+          <w:szCs w:val="24"/>
+        </w:rPr>
+      </w:pPr>
+      <w:r>
+        <w:rPr>
+          <w:rFonts w:ascii="Times New Roman" w:hAnsi="Times New Roman" w:cs="Times New Roman"/>
+          <w:sz w:val="24"/>
+          <w:szCs w:val="24"/>
+        </w:rPr>
+        <w:lastRenderedPageBreak/>
+        <w:t>We actually conducted the t-tests on different subsets since the attributes each restaurant has differ from others.</w:t>
+      </w:r>
+      <w:r>
+        <w:rPr>
+          <w:rFonts w:ascii="Times New Roman" w:hAnsi="Times New Roman" w:cs="Times New Roman"/>
+          <w:sz w:val="24"/>
+          <w:szCs w:val="24"/>
+        </w:rPr>
+        <w:t xml:space="preserve"> </w:t>
+      </w:r>
+      <w:r>
+        <w:rPr>
+          <w:rFonts w:ascii="Times New Roman" w:hAnsi="Times New Roman" w:cs="Times New Roman"/>
+          <w:sz w:val="24"/>
+          <w:szCs w:val="24"/>
+        </w:rPr>
+        <w:t>Check</w:t>
+      </w:r>
+      <w:r>
+        <w:rPr>
+          <w:rFonts w:ascii="Times New Roman" w:hAnsi="Times New Roman" w:cs="Times New Roman"/>
+          <w:sz w:val="24"/>
+          <w:szCs w:val="24"/>
+        </w:rPr>
+        <w:t>ing</w:t>
+      </w:r>
+      <w:r>
+        <w:rPr>
+          <w:rFonts w:ascii="Times New Roman" w:hAnsi="Times New Roman" w:cs="Times New Roman"/>
+          <w:sz w:val="24"/>
+          <w:szCs w:val="24"/>
+        </w:rPr>
+        <w:t xml:space="preserve"> the variance equality of each 2 subsets</w:t>
+      </w:r>
+      <w:r>
+        <w:rPr>
+          <w:rFonts w:ascii="Times New Roman" w:hAnsi="Times New Roman" w:cs="Times New Roman"/>
+          <w:sz w:val="24"/>
+          <w:szCs w:val="24"/>
+        </w:rPr>
+        <w:t xml:space="preserve"> is the first step. Then </w:t>
+      </w:r>
+      <w:r>
+        <w:rPr>
+          <w:rFonts w:ascii="Times New Roman" w:hAnsi="Times New Roman" w:cs="Times New Roman"/>
+          <w:sz w:val="24"/>
+          <w:szCs w:val="24"/>
+        </w:rPr>
+        <w:t xml:space="preserve">t-tests were conducted accordingly using the </w:t>
+      </w:r>
+      <w:proofErr w:type="spellStart"/>
       <w:r>
         <w:rPr>
           <w:rFonts w:ascii="Times New Roman" w:hAnsi="Times New Roman" w:cs="Times New Roman"/>
@@ -1645,17 +1681,40 @@
           <w:sz w:val="24"/>
           <w:szCs w:val="24"/>
         </w:rPr>
-        <w:t>city.json</w:t>
+        <w:t>t.test</w:t>
       </w:r>
       <w:proofErr w:type="spellEnd"/>
-      <w:proofErr w:type="gramEnd"/>
-      <w:r>
-        <w:rPr>
-          <w:rFonts w:ascii="Times New Roman" w:hAnsi="Times New Roman" w:cs="Times New Roman"/>
-          <w:sz w:val="24"/>
-          <w:szCs w:val="24"/>
-        </w:rPr>
-        <w:t xml:space="preserve"> contains many useful attributes of each restaurant. We decided to conduct t-test on some of the attributes to see whether different levels of some attributes can make a statistically significant difference on a restaurant’s stars.</w:t>
+      <w:r>
+        <w:rPr>
+          <w:rFonts w:ascii="Times New Roman" w:hAnsi="Times New Roman" w:cs="Times New Roman"/>
+          <w:sz w:val="24"/>
+          <w:szCs w:val="24"/>
+        </w:rPr>
+        <w:t xml:space="preserve"> </w:t>
+      </w:r>
+      <w:r>
+        <w:rPr>
+          <w:rFonts w:ascii="Times New Roman" w:hAnsi="Times New Roman" w:cs="Times New Roman"/>
+          <w:sz w:val="24"/>
+          <w:szCs w:val="24"/>
+        </w:rPr>
+        <w:t xml:space="preserve">function </w:t>
+      </w:r>
+      <w:r>
+        <w:rPr>
+          <w:rFonts w:ascii="Times New Roman" w:hAnsi="Times New Roman" w:cs="Times New Roman"/>
+          <w:sz w:val="24"/>
+          <w:szCs w:val="24"/>
+        </w:rPr>
+        <w:t>in R.</w:t>
+      </w:r>
+      <w:r>
+        <w:rPr>
+          <w:rFonts w:ascii="Times New Roman" w:hAnsi="Times New Roman" w:cs="Times New Roman"/>
+          <w:sz w:val="24"/>
+          <w:szCs w:val="24"/>
+        </w:rPr>
+        <w:t xml:space="preserve"> </w:t>
       </w:r>
     </w:p>
     <w:p>
@@ -1663,113 +1722,223 @@
         <w:ind w:firstLine="360"/>
         <w:rPr>
           <w:rFonts w:ascii="Times New Roman" w:hAnsi="Times New Roman" w:cs="Times New Roman"/>
-          <w:sz w:val="24"/>
-          <w:szCs w:val="24"/>
-        </w:rPr>
-      </w:pPr>
-      <w:r>
-        <w:rPr>
-          <w:rFonts w:ascii="Times New Roman" w:hAnsi="Times New Roman" w:cs="Times New Roman"/>
-          <w:sz w:val="24"/>
-          <w:szCs w:val="24"/>
-        </w:rPr>
-        <w:lastRenderedPageBreak/>
-        <w:t xml:space="preserve">We </w:t>
-      </w:r>
-      <w:proofErr w:type="gramStart"/>
-      <w:r>
-        <w:rPr>
-          <w:rFonts w:ascii="Times New Roman" w:hAnsi="Times New Roman" w:cs="Times New Roman"/>
-          <w:sz w:val="24"/>
-          <w:szCs w:val="24"/>
-        </w:rPr>
-        <w:t>actually conducted</w:t>
-      </w:r>
-      <w:proofErr w:type="gramEnd"/>
-      <w:r>
-        <w:rPr>
-          <w:rFonts w:ascii="Times New Roman" w:hAnsi="Times New Roman" w:cs="Times New Roman"/>
-          <w:sz w:val="24"/>
-          <w:szCs w:val="24"/>
-        </w:rPr>
-        <w:t xml:space="preserve"> the t-tests on different subsets since the attributes each restaurant has differ from others.</w:t>
-      </w:r>
-      <w:r>
-        <w:rPr>
-          <w:rFonts w:ascii="Times New Roman" w:hAnsi="Times New Roman" w:cs="Times New Roman"/>
+          <w:color w:val="000000" w:themeColor="text1"/>
+          <w:sz w:val="24"/>
+          <w:szCs w:val="24"/>
+        </w:rPr>
+      </w:pPr>
+      <w:r>
+        <w:rPr>
+          <w:rFonts w:ascii="Times New Roman" w:hAnsi="Times New Roman" w:cs="Times New Roman"/>
+          <w:color w:val="000000" w:themeColor="text1"/>
+          <w:sz w:val="24"/>
+          <w:szCs w:val="24"/>
+        </w:rPr>
+        <w:t xml:space="preserve">Figure </w:t>
+      </w:r>
+      <w:r>
+        <w:rPr>
+          <w:rFonts w:ascii="Times New Roman" w:hAnsi="Times New Roman" w:cs="Times New Roman"/>
+          <w:color w:val="000000" w:themeColor="text1"/>
+          <w:sz w:val="24"/>
+          <w:szCs w:val="24"/>
+        </w:rPr>
+        <w:t>3</w:t>
+      </w:r>
+      <w:r>
+        <w:rPr>
+          <w:rFonts w:ascii="Times New Roman" w:hAnsi="Times New Roman" w:cs="Times New Roman"/>
+          <w:color w:val="000000" w:themeColor="text1"/>
+          <w:sz w:val="24"/>
+          <w:szCs w:val="24"/>
+        </w:rPr>
+        <w:t xml:space="preserve"> shows the overall star distributions of all steak restaurants. There are seven attributes selected and the p-value of each t-test is listed in table 1. According to the results of t-tests, with significance level of 0.05, the </w:t>
+      </w:r>
+      <w:proofErr w:type="spellStart"/>
+      <w:r>
+        <w:rPr>
+          <w:rFonts w:ascii="Times New Roman" w:hAnsi="Times New Roman" w:cs="Times New Roman"/>
+          <w:color w:val="000000" w:themeColor="text1"/>
+          <w:sz w:val="24"/>
+          <w:szCs w:val="24"/>
+        </w:rPr>
+        <w:t>RestaurantsReservations</w:t>
+      </w:r>
+      <w:proofErr w:type="spellEnd"/>
+      <w:r>
+        <w:rPr>
+          <w:rFonts w:ascii="Times New Roman" w:hAnsi="Times New Roman" w:cs="Times New Roman"/>
+          <w:color w:val="000000" w:themeColor="text1"/>
+          <w:sz w:val="24"/>
+          <w:szCs w:val="24"/>
+        </w:rPr>
+        <w:t xml:space="preserve">(True) , </w:t>
+      </w:r>
+      <w:proofErr w:type="spellStart"/>
+      <w:r>
+        <w:rPr>
+          <w:rFonts w:ascii="Times New Roman" w:hAnsi="Times New Roman" w:cs="Times New Roman"/>
+          <w:color w:val="000000" w:themeColor="text1"/>
+          <w:sz w:val="24"/>
+          <w:szCs w:val="24"/>
+        </w:rPr>
+        <w:t>RestaurantsAttire</w:t>
+      </w:r>
+      <w:proofErr w:type="spellEnd"/>
+      <w:r>
+        <w:rPr>
+          <w:rFonts w:ascii="Times New Roman" w:hAnsi="Times New Roman" w:cs="Times New Roman"/>
+          <w:color w:val="000000" w:themeColor="text1"/>
+          <w:sz w:val="24"/>
+          <w:szCs w:val="24"/>
+        </w:rPr>
+        <w:t>(Dressy),</w:t>
+      </w:r>
+      <w:r>
+        <w:rPr>
+          <w:rFonts w:ascii="Times New Roman" w:hAnsi="Times New Roman" w:cs="Times New Roman"/>
+          <w:color w:val="000000" w:themeColor="text1"/>
           <w:sz w:val="24"/>
           <w:szCs w:val="24"/>
         </w:rPr>
         <w:t xml:space="preserve"> </w:t>
       </w:r>
-      <w:r>
-        <w:rPr>
-          <w:rFonts w:ascii="Times New Roman" w:hAnsi="Times New Roman" w:cs="Times New Roman"/>
-          <w:sz w:val="24"/>
-          <w:szCs w:val="24"/>
-        </w:rPr>
-        <w:t>Check</w:t>
-      </w:r>
-      <w:r>
-        <w:rPr>
-          <w:rFonts w:ascii="Times New Roman" w:hAnsi="Times New Roman" w:cs="Times New Roman"/>
-          <w:sz w:val="24"/>
-          <w:szCs w:val="24"/>
-        </w:rPr>
-        <w:t>ing</w:t>
-      </w:r>
-      <w:r>
-        <w:rPr>
-          <w:rFonts w:ascii="Times New Roman" w:hAnsi="Times New Roman" w:cs="Times New Roman"/>
-          <w:sz w:val="24"/>
-          <w:szCs w:val="24"/>
-        </w:rPr>
-        <w:t xml:space="preserve"> the variance equality of each 2 subsets</w:t>
-      </w:r>
-      <w:r>
-        <w:rPr>
-          <w:rFonts w:ascii="Times New Roman" w:hAnsi="Times New Roman" w:cs="Times New Roman"/>
-          <w:sz w:val="24"/>
-          <w:szCs w:val="24"/>
-        </w:rPr>
-        <w:t xml:space="preserve"> is the first step. Then </w:t>
-      </w:r>
-      <w:r>
-        <w:rPr>
-          <w:rFonts w:ascii="Times New Roman" w:hAnsi="Times New Roman" w:cs="Times New Roman"/>
-          <w:sz w:val="24"/>
-          <w:szCs w:val="24"/>
-        </w:rPr>
-        <w:t xml:space="preserve">t-tests were conducted accordingly using the </w:t>
-      </w:r>
       <w:proofErr w:type="spellStart"/>
       <w:r>
         <w:rPr>
           <w:rFonts w:ascii="Times New Roman" w:hAnsi="Times New Roman" w:cs="Times New Roman"/>
-          <w:i/>
-          <w:iCs/>
-          <w:sz w:val="24"/>
-          <w:szCs w:val="24"/>
-        </w:rPr>
-        <w:t>t.test</w:t>
+          <w:color w:val="000000" w:themeColor="text1"/>
+          <w:sz w:val="24"/>
+          <w:szCs w:val="24"/>
+        </w:rPr>
+        <w:t>OutdoorSeating</w:t>
       </w:r>
       <w:proofErr w:type="spellEnd"/>
       <w:r>
         <w:rPr>
           <w:rFonts w:ascii="Times New Roman" w:hAnsi="Times New Roman" w:cs="Times New Roman"/>
-          <w:sz w:val="24"/>
-          <w:szCs w:val="24"/>
-        </w:rPr>
-        <w:t xml:space="preserve"> in R.</w:t>
-      </w:r>
-      <w:r>
-        <w:rPr>
-          <w:rFonts w:ascii="Times New Roman" w:hAnsi="Times New Roman" w:cs="Times New Roman"/>
+          <w:color w:val="000000" w:themeColor="text1"/>
+          <w:sz w:val="24"/>
+          <w:szCs w:val="24"/>
+        </w:rPr>
+        <w:t xml:space="preserve">(True) and </w:t>
+      </w:r>
+      <w:proofErr w:type="spellStart"/>
+      <w:r>
+        <w:rPr>
+          <w:rFonts w:ascii="Times New Roman" w:hAnsi="Times New Roman" w:cs="Times New Roman"/>
+          <w:color w:val="000000" w:themeColor="text1"/>
+          <w:sz w:val="24"/>
+          <w:szCs w:val="24"/>
+        </w:rPr>
+        <w:t>RestaurantsDelivery</w:t>
+      </w:r>
+      <w:proofErr w:type="spellEnd"/>
+      <w:r>
+        <w:rPr>
+          <w:rFonts w:ascii="Times New Roman" w:hAnsi="Times New Roman" w:cs="Times New Roman"/>
+          <w:color w:val="000000" w:themeColor="text1"/>
+          <w:sz w:val="24"/>
+          <w:szCs w:val="24"/>
+        </w:rPr>
+        <w:t>(False) can statistically leads to significant</w:t>
+      </w:r>
+      <w:r>
+        <w:rPr>
+          <w:rFonts w:ascii="Times New Roman" w:hAnsi="Times New Roman" w:cs="Times New Roman"/>
+          <w:color w:val="000000" w:themeColor="text1"/>
           <w:sz w:val="24"/>
           <w:szCs w:val="24"/>
         </w:rPr>
         <w:t xml:space="preserve"> </w:t>
       </w:r>
+      <w:r>
+        <w:rPr>
+          <w:rFonts w:ascii="Times New Roman" w:hAnsi="Times New Roman" w:cs="Times New Roman"/>
+          <w:color w:val="000000" w:themeColor="text1"/>
+          <w:sz w:val="24"/>
+          <w:szCs w:val="24"/>
+        </w:rPr>
+        <w:t xml:space="preserve">higher stars. The </w:t>
+      </w:r>
+      <w:proofErr w:type="spellStart"/>
+      <w:r>
+        <w:rPr>
+          <w:rFonts w:ascii="Times New Roman" w:hAnsi="Times New Roman" w:cs="Times New Roman"/>
+          <w:color w:val="000000" w:themeColor="text1"/>
+          <w:sz w:val="24"/>
+          <w:szCs w:val="24"/>
+        </w:rPr>
+        <w:t>NoiseLevel</w:t>
+      </w:r>
+      <w:proofErr w:type="spellEnd"/>
+      <w:r>
+        <w:rPr>
+          <w:rFonts w:ascii="Times New Roman" w:hAnsi="Times New Roman" w:cs="Times New Roman"/>
+          <w:color w:val="000000" w:themeColor="text1"/>
+          <w:sz w:val="24"/>
+          <w:szCs w:val="24"/>
+        </w:rPr>
+        <w:t xml:space="preserve">(Quiet), </w:t>
+      </w:r>
+      <w:proofErr w:type="spellStart"/>
+      <w:r>
+        <w:rPr>
+          <w:rFonts w:ascii="Times New Roman" w:hAnsi="Times New Roman" w:cs="Times New Roman"/>
+          <w:color w:val="000000" w:themeColor="text1"/>
+          <w:sz w:val="24"/>
+          <w:szCs w:val="24"/>
+        </w:rPr>
+        <w:t>WiFi</w:t>
+      </w:r>
+      <w:proofErr w:type="spellEnd"/>
+      <w:r>
+        <w:rPr>
+          <w:rFonts w:ascii="Times New Roman" w:hAnsi="Times New Roman" w:cs="Times New Roman"/>
+          <w:color w:val="000000" w:themeColor="text1"/>
+          <w:sz w:val="24"/>
+          <w:szCs w:val="24"/>
+        </w:rPr>
+        <w:t xml:space="preserve">(Free), </w:t>
+      </w:r>
+      <w:proofErr w:type="spellStart"/>
+      <w:r>
+        <w:rPr>
+          <w:rFonts w:ascii="Times New Roman" w:hAnsi="Times New Roman" w:cs="Times New Roman"/>
+          <w:color w:val="000000" w:themeColor="text1"/>
+          <w:sz w:val="24"/>
+          <w:szCs w:val="24"/>
+        </w:rPr>
+        <w:t>RestaurantsGoodForGroups</w:t>
+      </w:r>
+      <w:proofErr w:type="spellEnd"/>
+      <w:r>
+        <w:rPr>
+          <w:rFonts w:ascii="Times New Roman" w:hAnsi="Times New Roman" w:cs="Times New Roman"/>
+          <w:color w:val="000000" w:themeColor="text1"/>
+          <w:sz w:val="24"/>
+          <w:szCs w:val="24"/>
+        </w:rPr>
+        <w:t>(True)</w:t>
+      </w:r>
+      <w:r>
+        <w:rPr>
+          <w:rFonts w:ascii="Times New Roman" w:hAnsi="Times New Roman" w:cs="Times New Roman"/>
+          <w:color w:val="000000" w:themeColor="text1"/>
+          <w:sz w:val="24"/>
+          <w:szCs w:val="24"/>
+        </w:rPr>
+        <w:t xml:space="preserve"> </w:t>
+      </w:r>
+      <w:r>
+        <w:rPr>
+          <w:rFonts w:ascii="Times New Roman" w:hAnsi="Times New Roman" w:cs="Times New Roman"/>
+          <w:color w:val="000000" w:themeColor="text1"/>
+          <w:sz w:val="24"/>
+          <w:szCs w:val="24"/>
+        </w:rPr>
+        <w:t>didn’t statistically matter.</w:t>
+      </w:r>
     </w:p>
     <w:p>
       <w:pPr>
@@ -1781,257 +1950,12 @@
           <w:szCs w:val="24"/>
         </w:rPr>
       </w:pPr>
-      <w:r>
-        <w:rPr>
-          <w:rFonts w:ascii="Times New Roman" w:hAnsi="Times New Roman" w:cs="Times New Roman"/>
-          <w:color w:val="000000" w:themeColor="text1"/>
-          <w:sz w:val="24"/>
-          <w:szCs w:val="24"/>
-        </w:rPr>
-        <w:t xml:space="preserve">Figure </w:t>
-      </w:r>
-      <w:r>
-        <w:rPr>
-          <w:rFonts w:ascii="Times New Roman" w:hAnsi="Times New Roman" w:cs="Times New Roman"/>
-          <w:color w:val="000000" w:themeColor="text1"/>
-          <w:sz w:val="24"/>
-          <w:szCs w:val="24"/>
-        </w:rPr>
-        <w:t>3</w:t>
-      </w:r>
-      <w:r>
-        <w:rPr>
-          <w:rFonts w:ascii="Times New Roman" w:hAnsi="Times New Roman" w:cs="Times New Roman"/>
-          <w:color w:val="000000" w:themeColor="text1"/>
-          <w:sz w:val="24"/>
-          <w:szCs w:val="24"/>
-        </w:rPr>
-        <w:t xml:space="preserve"> shows the overall star distributions of all steak restaurants. There are seven attributes selected and the p-value of each t-test is listed in table 1. According to the results of t-tests, with significance level of 0.05, the </w:t>
-      </w:r>
-      <w:proofErr w:type="spellStart"/>
-      <w:proofErr w:type="gramStart"/>
-      <w:r>
-        <w:rPr>
-          <w:rFonts w:ascii="Times New Roman" w:hAnsi="Times New Roman" w:cs="Times New Roman"/>
-          <w:color w:val="000000" w:themeColor="text1"/>
-          <w:sz w:val="24"/>
-          <w:szCs w:val="24"/>
-        </w:rPr>
-        <w:t>RestaurantsReservations</w:t>
-      </w:r>
-      <w:proofErr w:type="spellEnd"/>
-      <w:r>
-        <w:rPr>
-          <w:rFonts w:ascii="Times New Roman" w:hAnsi="Times New Roman" w:cs="Times New Roman"/>
-          <w:color w:val="000000" w:themeColor="text1"/>
-          <w:sz w:val="24"/>
-          <w:szCs w:val="24"/>
-        </w:rPr>
-        <w:t>(</w:t>
-      </w:r>
-      <w:proofErr w:type="gramEnd"/>
-      <w:r>
-        <w:rPr>
-          <w:rFonts w:ascii="Times New Roman" w:hAnsi="Times New Roman" w:cs="Times New Roman"/>
-          <w:color w:val="000000" w:themeColor="text1"/>
-          <w:sz w:val="24"/>
-          <w:szCs w:val="24"/>
-        </w:rPr>
-        <w:t xml:space="preserve">True) , </w:t>
-      </w:r>
-      <w:proofErr w:type="spellStart"/>
-      <w:r>
-        <w:rPr>
-          <w:rFonts w:ascii="Times New Roman" w:hAnsi="Times New Roman" w:cs="Times New Roman"/>
-          <w:color w:val="000000" w:themeColor="text1"/>
-          <w:sz w:val="24"/>
-          <w:szCs w:val="24"/>
-        </w:rPr>
-        <w:t>RestaurantsAttire</w:t>
-      </w:r>
-      <w:proofErr w:type="spellEnd"/>
-      <w:r>
-        <w:rPr>
-          <w:rFonts w:ascii="Times New Roman" w:hAnsi="Times New Roman" w:cs="Times New Roman"/>
-          <w:color w:val="000000" w:themeColor="text1"/>
-          <w:sz w:val="24"/>
-          <w:szCs w:val="24"/>
-        </w:rPr>
-        <w:t>(Dressy),</w:t>
-      </w:r>
-      <w:r>
-        <w:rPr>
-          <w:rFonts w:ascii="Times New Roman" w:hAnsi="Times New Roman" w:cs="Times New Roman"/>
-          <w:color w:val="000000" w:themeColor="text1"/>
-          <w:sz w:val="24"/>
-          <w:szCs w:val="24"/>
-        </w:rPr>
-        <w:t xml:space="preserve"> </w:t>
-      </w:r>
-      <w:proofErr w:type="spellStart"/>
-      <w:r>
-        <w:rPr>
-          <w:rFonts w:ascii="Times New Roman" w:hAnsi="Times New Roman" w:cs="Times New Roman"/>
-          <w:color w:val="000000" w:themeColor="text1"/>
-          <w:sz w:val="24"/>
-          <w:szCs w:val="24"/>
-        </w:rPr>
-        <w:t>OutdoorSeating</w:t>
-      </w:r>
-      <w:proofErr w:type="spellEnd"/>
-      <w:r>
-        <w:rPr>
-          <w:rFonts w:ascii="Times New Roman" w:hAnsi="Times New Roman" w:cs="Times New Roman"/>
-          <w:color w:val="000000" w:themeColor="text1"/>
-          <w:sz w:val="24"/>
-          <w:szCs w:val="24"/>
-        </w:rPr>
-        <w:t xml:space="preserve">(True) and </w:t>
-      </w:r>
-      <w:proofErr w:type="spellStart"/>
-      <w:r>
-        <w:rPr>
-          <w:rFonts w:ascii="Times New Roman" w:hAnsi="Times New Roman" w:cs="Times New Roman"/>
-          <w:color w:val="000000" w:themeColor="text1"/>
-          <w:sz w:val="24"/>
-          <w:szCs w:val="24"/>
-        </w:rPr>
-        <w:t>RestaurantsDelivery</w:t>
-      </w:r>
-      <w:proofErr w:type="spellEnd"/>
-      <w:r>
-        <w:rPr>
-          <w:rFonts w:ascii="Times New Roman" w:hAnsi="Times New Roman" w:cs="Times New Roman"/>
-          <w:color w:val="000000" w:themeColor="text1"/>
-          <w:sz w:val="24"/>
-          <w:szCs w:val="24"/>
-        </w:rPr>
-        <w:t>(False) can statistically leads to significant</w:t>
-      </w:r>
-      <w:r>
-        <w:rPr>
-          <w:rFonts w:ascii="Times New Roman" w:hAnsi="Times New Roman" w:cs="Times New Roman"/>
-          <w:color w:val="000000" w:themeColor="text1"/>
-          <w:sz w:val="24"/>
-          <w:szCs w:val="24"/>
-        </w:rPr>
-        <w:t xml:space="preserve"> </w:t>
-      </w:r>
-      <w:r>
-        <w:rPr>
-          <w:rFonts w:ascii="Times New Roman" w:hAnsi="Times New Roman" w:cs="Times New Roman"/>
-          <w:color w:val="000000" w:themeColor="text1"/>
-          <w:sz w:val="24"/>
-          <w:szCs w:val="24"/>
-        </w:rPr>
-        <w:t xml:space="preserve">higher stars. The </w:t>
-      </w:r>
-      <w:proofErr w:type="spellStart"/>
-      <w:proofErr w:type="gramStart"/>
-      <w:r>
-        <w:rPr>
-          <w:rFonts w:ascii="Times New Roman" w:hAnsi="Times New Roman" w:cs="Times New Roman"/>
-          <w:color w:val="000000" w:themeColor="text1"/>
-          <w:sz w:val="24"/>
-          <w:szCs w:val="24"/>
-        </w:rPr>
-        <w:t>NoiseLevel</w:t>
-      </w:r>
-      <w:proofErr w:type="spellEnd"/>
-      <w:r>
-        <w:rPr>
-          <w:rFonts w:ascii="Times New Roman" w:hAnsi="Times New Roman" w:cs="Times New Roman"/>
-          <w:color w:val="000000" w:themeColor="text1"/>
-          <w:sz w:val="24"/>
-          <w:szCs w:val="24"/>
-        </w:rPr>
-        <w:t>(</w:t>
-      </w:r>
-      <w:proofErr w:type="gramEnd"/>
-      <w:r>
-        <w:rPr>
-          <w:rFonts w:ascii="Times New Roman" w:hAnsi="Times New Roman" w:cs="Times New Roman"/>
-          <w:color w:val="000000" w:themeColor="text1"/>
-          <w:sz w:val="24"/>
-          <w:szCs w:val="24"/>
-        </w:rPr>
-        <w:t xml:space="preserve">Quiet), </w:t>
-      </w:r>
-      <w:proofErr w:type="spellStart"/>
-      <w:r>
-        <w:rPr>
-          <w:rFonts w:ascii="Times New Roman" w:hAnsi="Times New Roman" w:cs="Times New Roman"/>
-          <w:color w:val="000000" w:themeColor="text1"/>
-          <w:sz w:val="24"/>
-          <w:szCs w:val="24"/>
-        </w:rPr>
-        <w:t>WiFi</w:t>
-      </w:r>
-      <w:proofErr w:type="spellEnd"/>
-      <w:r>
-        <w:rPr>
-          <w:rFonts w:ascii="Times New Roman" w:hAnsi="Times New Roman" w:cs="Times New Roman"/>
-          <w:color w:val="000000" w:themeColor="text1"/>
-          <w:sz w:val="24"/>
-          <w:szCs w:val="24"/>
-        </w:rPr>
-        <w:t xml:space="preserve">(Free), </w:t>
-      </w:r>
-      <w:proofErr w:type="spellStart"/>
-      <w:r>
-        <w:rPr>
-          <w:rFonts w:ascii="Times New Roman" w:hAnsi="Times New Roman" w:cs="Times New Roman"/>
-          <w:color w:val="000000" w:themeColor="text1"/>
-          <w:sz w:val="24"/>
-          <w:szCs w:val="24"/>
-        </w:rPr>
-        <w:t>RestaurantsGoodForGroups</w:t>
-      </w:r>
-      <w:proofErr w:type="spellEnd"/>
-      <w:r>
-        <w:rPr>
-          <w:rFonts w:ascii="Times New Roman" w:hAnsi="Times New Roman" w:cs="Times New Roman"/>
-          <w:color w:val="000000" w:themeColor="text1"/>
-          <w:sz w:val="24"/>
-          <w:szCs w:val="24"/>
-        </w:rPr>
-        <w:t>(True)</w:t>
-      </w:r>
-      <w:r>
-        <w:rPr>
-          <w:rFonts w:ascii="Times New Roman" w:hAnsi="Times New Roman" w:cs="Times New Roman"/>
-          <w:color w:val="000000" w:themeColor="text1"/>
-          <w:sz w:val="24"/>
-          <w:szCs w:val="24"/>
-        </w:rPr>
-        <w:t xml:space="preserve"> </w:t>
-      </w:r>
-      <w:r>
-        <w:rPr>
-          <w:rFonts w:ascii="Times New Roman" w:hAnsi="Times New Roman" w:cs="Times New Roman"/>
-          <w:color w:val="000000" w:themeColor="text1"/>
-          <w:sz w:val="24"/>
-          <w:szCs w:val="24"/>
-        </w:rPr>
-        <w:t>didn’t statistically matter.</w:t>
-      </w:r>
-    </w:p>
-    <w:p>
-      <w:pPr>
-        <w:ind w:firstLine="360"/>
-        <w:rPr>
-          <w:rFonts w:ascii="Times New Roman" w:hAnsi="Times New Roman" w:cs="Times New Roman"/>
-          <w:color w:val="000000" w:themeColor="text1"/>
-          <w:sz w:val="24"/>
-          <w:szCs w:val="24"/>
-        </w:rPr>
-      </w:pPr>
     </w:p>
     <w:p>
       <w:pPr>
         <w:jc w:val="center"/>
         <w:rPr>
-          <w:rFonts w:ascii="Times New Roman" w:hAnsi="Times New Roman" w:cs="Times New Roman" w:hint="eastAsia"/>
+          <w:rFonts w:ascii="Times New Roman" w:hAnsi="Times New Roman" w:cs="Times New Roman"/>
           <w:sz w:val="24"/>
           <w:szCs w:val="24"/>
         </w:rPr>
@@ -2381,7 +2305,6 @@
         </w:rPr>
         <w:t xml:space="preserve">Filet, ribeye, </w:t>
       </w:r>
-      <w:proofErr w:type="gramStart"/>
       <w:r>
         <w:rPr>
           <w:rFonts w:ascii="Times New Roman" w:hAnsi="Times New Roman" w:cs="Times New Roman"/>
@@ -2390,7 +2313,6 @@
         </w:rPr>
         <w:t>sirloin</w:t>
       </w:r>
-      <w:proofErr w:type="gramEnd"/>
       <w:r>
         <w:rPr>
           <w:rFonts w:ascii="Times New Roman" w:hAnsi="Times New Roman" w:cs="Times New Roman"/>
@@ -2420,25 +2342,7 @@
           <w:sz w:val="24"/>
           <w:szCs w:val="24"/>
         </w:rPr>
-        <w:t xml:space="preserve">Make sirloin, </w:t>
-      </w:r>
-      <w:proofErr w:type="gramStart"/>
-      <w:r>
-        <w:rPr>
-          <w:rFonts w:ascii="Times New Roman" w:hAnsi="Times New Roman" w:cs="Times New Roman"/>
-          <w:sz w:val="24"/>
-          <w:szCs w:val="24"/>
-        </w:rPr>
-        <w:t>round</w:t>
-      </w:r>
-      <w:proofErr w:type="gramEnd"/>
-      <w:r>
-        <w:rPr>
-          <w:rFonts w:ascii="Times New Roman" w:hAnsi="Times New Roman" w:cs="Times New Roman"/>
-          <w:sz w:val="24"/>
-          <w:szCs w:val="24"/>
-        </w:rPr>
-        <w:t xml:space="preserve"> and cube steaks inconspicuous on your menu or avoid offering them.</w:t>
+        <w:t>Make sirloin, round and cube steaks inconspicuous on your menu or avoid offering them.</w:t>
       </w:r>
     </w:p>
     <w:p>
@@ -2823,25 +2727,7 @@
           <w:sz w:val="24"/>
           <w:szCs w:val="24"/>
         </w:rPr>
-        <w:t xml:space="preserve">Try to improve tomahawk, skirt, </w:t>
-      </w:r>
-      <w:proofErr w:type="gramStart"/>
-      <w:r>
-        <w:rPr>
-          <w:rFonts w:ascii="Times New Roman" w:hAnsi="Times New Roman" w:cs="Times New Roman"/>
-          <w:sz w:val="24"/>
-          <w:szCs w:val="24"/>
-        </w:rPr>
-        <w:t>hanger</w:t>
-      </w:r>
-      <w:proofErr w:type="gramEnd"/>
-      <w:r>
-        <w:rPr>
-          <w:rFonts w:ascii="Times New Roman" w:hAnsi="Times New Roman" w:cs="Times New Roman"/>
-          <w:sz w:val="24"/>
-          <w:szCs w:val="24"/>
-        </w:rPr>
-        <w:t xml:space="preserve"> and flank steaks if one of them has brought your restaurant many low-star comments since the customers are not so picky about them.</w:t>
+        <w:t>Try to improve tomahawk, skirt, hanger and flank steaks if one of them has brought your restaurant many low-star comments since the customers are not so picky about them.</w:t>
       </w:r>
     </w:p>
     <w:p>
@@ -2864,43 +2750,7 @@
           <w:sz w:val="24"/>
           <w:szCs w:val="24"/>
         </w:rPr>
-        <w:t xml:space="preserve">Advertise your sirloin, </w:t>
-      </w:r>
-      <w:proofErr w:type="gramStart"/>
-      <w:r>
-        <w:rPr>
-          <w:rFonts w:ascii="Times New Roman" w:hAnsi="Times New Roman" w:cs="Times New Roman"/>
-          <w:sz w:val="24"/>
-          <w:szCs w:val="24"/>
-        </w:rPr>
-        <w:t>round</w:t>
-      </w:r>
-      <w:proofErr w:type="gramEnd"/>
-      <w:r>
-        <w:rPr>
-          <w:rFonts w:ascii="Times New Roman" w:hAnsi="Times New Roman" w:cs="Times New Roman"/>
-          <w:sz w:val="24"/>
-          <w:szCs w:val="24"/>
-        </w:rPr>
-        <w:t xml:space="preserve"> and cube steaks if one of them has brought your restaurant high-star comments. It is very praiseworthy to have highly rated sirloin, </w:t>
-      </w:r>
-      <w:proofErr w:type="gramStart"/>
-      <w:r>
-        <w:rPr>
-          <w:rFonts w:ascii="Times New Roman" w:hAnsi="Times New Roman" w:cs="Times New Roman"/>
-          <w:sz w:val="24"/>
-          <w:szCs w:val="24"/>
-        </w:rPr>
-        <w:t>round</w:t>
-      </w:r>
-      <w:proofErr w:type="gramEnd"/>
-      <w:r>
-        <w:rPr>
-          <w:rFonts w:ascii="Times New Roman" w:hAnsi="Times New Roman" w:cs="Times New Roman"/>
-          <w:sz w:val="24"/>
-          <w:szCs w:val="24"/>
-        </w:rPr>
-        <w:t xml:space="preserve"> and cube steaks.</w:t>
+        <w:t>Advertise your sirloin, round and cube steaks if one of them has brought your restaurant high-star comments. It is very praiseworthy to have highly rated sirloin, round and cube steaks.</w:t>
       </w:r>
     </w:p>
     <w:p>
@@ -3177,16 +3027,14 @@
         </w:rPr>
         <w:t xml:space="preserve">HK contributed to the coding and writing </w:t>
       </w:r>
-      <w:proofErr w:type="spellStart"/>
-      <w:r>
-        <w:rPr>
-          <w:rFonts w:ascii="Times New Roman" w:hAnsi="Times New Roman" w:cs="Times New Roman"/>
-          <w:sz w:val="24"/>
-          <w:szCs w:val="24"/>
-        </w:rPr>
-        <w:t>ofsummary</w:t>
-      </w:r>
-      <w:proofErr w:type="spellEnd"/>
+      <w:r>
+        <w:rPr>
+          <w:rFonts w:ascii="Times New Roman" w:hAnsi="Times New Roman" w:cs="Times New Roman"/>
+          <w:sz w:val="24"/>
+          <w:szCs w:val="24"/>
+        </w:rPr>
+        <w:t>of summary</w:t>
+      </w:r>
       <w:r>
         <w:rPr>
           <w:rFonts w:ascii="Times New Roman" w:hAnsi="Times New Roman" w:cs="Times New Roman"/>

</xml_diff>

<commit_message>
add linear regression analysis
</commit_message>
<xml_diff>
--- a/summary_draft1.docx
+++ b/summary_draft1.docx
@@ -82,6 +82,46 @@
     </w:p>
     <w:p>
       <w:pPr>
+        <w:jc w:val="center"/>
+        <w:rPr>
+          <w:rFonts w:ascii="Times New Roman" w:hAnsi="Times New Roman" w:cs="Times New Roman"/>
+          <w:sz w:val="24"/>
+          <w:szCs w:val="24"/>
+        </w:rPr>
+      </w:pPr>
+      <w:r>
+        <w:rPr>
+          <w:rFonts w:ascii="Times New Roman" w:hAnsi="Times New Roman" w:cs="Times New Roman"/>
+          <w:sz w:val="24"/>
+          <w:szCs w:val="24"/>
+        </w:rPr>
+        <w:t>N</w:t>
+      </w:r>
+      <w:r>
+        <w:rPr>
+          <w:rFonts w:ascii="Times New Roman" w:hAnsi="Times New Roman" w:cs="Times New Roman" w:hint="eastAsia"/>
+          <w:sz w:val="24"/>
+          <w:szCs w:val="24"/>
+        </w:rPr>
+        <w:t>ovember</w:t>
+      </w:r>
+      <w:r>
+        <w:rPr>
+          <w:rFonts w:ascii="Times New Roman" w:hAnsi="Times New Roman" w:cs="Times New Roman"/>
+          <w:sz w:val="24"/>
+          <w:szCs w:val="24"/>
+        </w:rPr>
+        <w:t xml:space="preserve"> 2020</w:t>
+      </w:r>
+    </w:p>
+    <w:p>
+      <w:pPr>
+        <w:pStyle w:val="a7"/>
+        <w:numPr>
+          <w:ilvl w:val="0"/>
+          <w:numId w:val="16"/>
+        </w:numPr>
+        <w:ind w:firstLineChars="0"/>
         <w:rPr>
           <w:rFonts w:ascii="Times New Roman" w:hAnsi="Times New Roman" w:cs="Times New Roman"/>
           <w:b/>
@@ -343,6 +383,12 @@
     </w:p>
     <w:p>
       <w:pPr>
+        <w:pStyle w:val="a7"/>
+        <w:numPr>
+          <w:ilvl w:val="0"/>
+          <w:numId w:val="16"/>
+        </w:numPr>
+        <w:ind w:firstLineChars="0"/>
         <w:rPr>
           <w:rFonts w:ascii="Times New Roman" w:hAnsi="Times New Roman" w:cs="Times New Roman"/>
           <w:b/>
@@ -538,6 +584,7 @@
         <w:t xml:space="preserve"> In order to match reviews with corresponding restaurants, we combine the tables created from </w:t>
       </w:r>
       <w:proofErr w:type="spellStart"/>
+      <w:proofErr w:type="gramStart"/>
       <w:r>
         <w:rPr>
           <w:rFonts w:ascii="Times New Roman" w:hAnsi="Times New Roman" w:cs="Times New Roman"/>
@@ -549,6 +596,7 @@
         <w:t>business.json</w:t>
       </w:r>
       <w:proofErr w:type="spellEnd"/>
+      <w:proofErr w:type="gramEnd"/>
       <w:r>
         <w:rPr>
           <w:rFonts w:ascii="Times New Roman" w:hAnsi="Times New Roman" w:cs="Times New Roman"/>
@@ -712,6 +760,12 @@
     </w:p>
     <w:p>
       <w:pPr>
+        <w:pStyle w:val="a7"/>
+        <w:numPr>
+          <w:ilvl w:val="0"/>
+          <w:numId w:val="16"/>
+        </w:numPr>
+        <w:ind w:firstLineChars="0"/>
         <w:rPr>
           <w:rFonts w:ascii="Times New Roman" w:hAnsi="Times New Roman" w:cs="Times New Roman"/>
           <w:b/>
@@ -743,14 +797,8 @@
     </w:p>
     <w:p>
       <w:pPr>
-        <w:pStyle w:val="a7"/>
-        <w:numPr>
-          <w:ilvl w:val="0"/>
-          <w:numId w:val="4"/>
-        </w:numPr>
-        <w:ind w:firstLineChars="0"/>
-        <w:rPr>
-          <w:rFonts w:ascii="Times New Roman" w:hAnsi="Times New Roman" w:cs="Times New Roman"/>
+        <w:rPr>
+          <w:rFonts w:ascii="Times New Roman" w:hAnsi="Times New Roman" w:cs="Times New Roman" w:hint="eastAsia"/>
           <w:b/>
           <w:bCs/>
           <w:sz w:val="24"/>
@@ -765,11 +813,9 @@
           <w:sz w:val="24"/>
           <w:szCs w:val="24"/>
         </w:rPr>
-        <w:t>Insights on different types of steak</w:t>
-      </w:r>
-    </w:p>
-    <w:p>
-      <w:pPr>
+        <w:t xml:space="preserve">3.1 </w:t>
+      </w:r>
+      <w:r>
         <w:rPr>
           <w:rFonts w:ascii="Times New Roman" w:hAnsi="Times New Roman" w:cs="Times New Roman"/>
           <w:b/>
@@ -777,7 +823,8 @@
           <w:sz w:val="24"/>
           <w:szCs w:val="24"/>
         </w:rPr>
-      </w:pPr>
+        <w:t>Insights on different types of steak</w:t>
+      </w:r>
     </w:p>
     <w:p>
       <w:pPr>
@@ -981,8 +1028,18 @@
           <w:sz w:val="24"/>
           <w:szCs w:val="24"/>
         </w:rPr>
-        <w:t xml:space="preserve"> tomahawk</w:t>
-      </w:r>
+        <w:t xml:space="preserve"> </w:t>
+      </w:r>
+      <w:proofErr w:type="gramStart"/>
+      <w:r>
+        <w:rPr>
+          <w:rFonts w:ascii="Times New Roman" w:hAnsi="Times New Roman" w:cs="Times New Roman"/>
+          <w:sz w:val="24"/>
+          <w:szCs w:val="24"/>
+        </w:rPr>
+        <w:t>tomahawk</w:t>
+      </w:r>
+      <w:proofErr w:type="gramEnd"/>
       <w:r>
         <w:rPr>
           <w:rFonts w:ascii="Times New Roman" w:hAnsi="Times New Roman" w:cs="Times New Roman"/>
@@ -1036,7 +1093,7 @@
       <w:pPr>
         <w:ind w:firstLine="360"/>
         <w:rPr>
-          <w:rFonts w:ascii="Times New Roman" w:hAnsi="Times New Roman" w:cs="Times New Roman"/>
+          <w:rFonts w:ascii="Times New Roman" w:hAnsi="Times New Roman" w:cs="Times New Roman" w:hint="eastAsia"/>
           <w:sz w:val="24"/>
           <w:szCs w:val="24"/>
         </w:rPr>
@@ -1105,23 +1162,13 @@
         </w:rPr>
         <w:t xml:space="preserve"> the 5-star comments is roughly less than 30%.</w:t>
       </w:r>
-    </w:p>
-    <w:p>
-      <w:pPr>
-        <w:ind w:firstLine="360"/>
-        <w:rPr>
-          <w:rFonts w:ascii="Times New Roman" w:hAnsi="Times New Roman" w:cs="Times New Roman"/>
-          <w:sz w:val="24"/>
-          <w:szCs w:val="24"/>
-        </w:rPr>
-      </w:pPr>
     </w:p>
     <w:p>
       <w:pPr>
         <w:pStyle w:val="a7"/>
         <w:numPr>
-          <w:ilvl w:val="0"/>
-          <w:numId w:val="4"/>
+          <w:ilvl w:val="1"/>
+          <w:numId w:val="18"/>
         </w:numPr>
         <w:ind w:firstLineChars="0"/>
         <w:rPr>
@@ -1142,17 +1189,6 @@
         </w:rPr>
         <w:t>Insights on factors other than steak</w:t>
       </w:r>
-    </w:p>
-    <w:p>
-      <w:pPr>
-        <w:rPr>
-          <w:rFonts w:ascii="Times New Roman" w:hAnsi="Times New Roman" w:cs="Times New Roman"/>
-          <w:b/>
-          <w:bCs/>
-          <w:sz w:val="24"/>
-          <w:szCs w:val="24"/>
-        </w:rPr>
-      </w:pPr>
     </w:p>
     <w:p>
       <w:pPr>
@@ -1317,7 +1353,25 @@
           <w:sz w:val="24"/>
           <w:szCs w:val="24"/>
         </w:rPr>
-        <w:t>sushi, lobster and salmon</w:t>
+        <w:t xml:space="preserve">sushi, </w:t>
+      </w:r>
+      <w:proofErr w:type="gramStart"/>
+      <w:r>
+        <w:rPr>
+          <w:rFonts w:ascii="Times New Roman" w:hAnsi="Times New Roman" w:cs="Times New Roman"/>
+          <w:sz w:val="24"/>
+          <w:szCs w:val="24"/>
+        </w:rPr>
+        <w:t>lobster</w:t>
+      </w:r>
+      <w:proofErr w:type="gramEnd"/>
+      <w:r>
+        <w:rPr>
+          <w:rFonts w:ascii="Times New Roman" w:hAnsi="Times New Roman" w:cs="Times New Roman"/>
+          <w:sz w:val="24"/>
+          <w:szCs w:val="24"/>
+        </w:rPr>
+        <w:t xml:space="preserve"> and salmon</w:t>
       </w:r>
       <w:r>
         <w:rPr>
@@ -1502,6 +1556,12 @@
     </w:p>
     <w:p>
       <w:pPr>
+        <w:pStyle w:val="a7"/>
+        <w:numPr>
+          <w:ilvl w:val="0"/>
+          <w:numId w:val="16"/>
+        </w:numPr>
+        <w:ind w:firstLineChars="0"/>
         <w:rPr>
           <w:rFonts w:ascii="Times New Roman" w:hAnsi="Times New Roman" w:cs="Times New Roman"/>
           <w:b/>
@@ -1518,27 +1578,26 @@
           <w:sz w:val="28"/>
           <w:szCs w:val="28"/>
         </w:rPr>
-        <w:t xml:space="preserve">Statistical Analysis on </w:t>
-      </w:r>
-      <w:r>
+        <w:t>Statistical Analysis</w:t>
+      </w:r>
+    </w:p>
+    <w:p>
+      <w:pPr>
+        <w:pStyle w:val="a7"/>
+        <w:numPr>
+          <w:ilvl w:val="1"/>
+          <w:numId w:val="16"/>
+        </w:numPr>
+        <w:ind w:firstLineChars="0"/>
         <w:rPr>
           <w:rFonts w:ascii="Times New Roman" w:hAnsi="Times New Roman" w:cs="Times New Roman"/>
           <w:b/>
           <w:bCs/>
-          <w:sz w:val="28"/>
-          <w:szCs w:val="28"/>
-        </w:rPr>
-        <w:t>Steak Restaurants</w:t>
-      </w:r>
-    </w:p>
-    <w:p>
-      <w:pPr>
-        <w:pStyle w:val="a7"/>
-        <w:numPr>
-          <w:ilvl w:val="0"/>
-          <w:numId w:val="5"/>
-        </w:numPr>
-        <w:ind w:firstLineChars="0"/>
+          <w:sz w:val="24"/>
+          <w:szCs w:val="24"/>
+        </w:rPr>
+      </w:pPr>
+      <w:r>
         <w:rPr>
           <w:rFonts w:ascii="Times New Roman" w:hAnsi="Times New Roman" w:cs="Times New Roman"/>
           <w:b/>
@@ -1546,7 +1605,8 @@
           <w:sz w:val="24"/>
           <w:szCs w:val="24"/>
         </w:rPr>
-      </w:pPr>
+        <w:t xml:space="preserve">T-tests on Business </w:t>
+      </w:r>
       <w:r>
         <w:rPr>
           <w:rFonts w:ascii="Times New Roman" w:hAnsi="Times New Roman" w:cs="Times New Roman"/>
@@ -1555,16 +1615,6 @@
           <w:sz w:val="24"/>
           <w:szCs w:val="24"/>
         </w:rPr>
-        <w:t xml:space="preserve">T-tests on Business </w:t>
-      </w:r>
-      <w:r>
-        <w:rPr>
-          <w:rFonts w:ascii="Times New Roman" w:hAnsi="Times New Roman" w:cs="Times New Roman"/>
-          <w:b/>
-          <w:bCs/>
-          <w:sz w:val="24"/>
-          <w:szCs w:val="24"/>
-        </w:rPr>
         <w:t>Attributes</w:t>
       </w:r>
     </w:p>
@@ -1594,85 +1644,9 @@
           <w:sz w:val="24"/>
           <w:szCs w:val="24"/>
         </w:rPr>
-        <w:t>business_city.json</w:t>
-      </w:r>
-      <w:proofErr w:type="spellEnd"/>
-      <w:r>
-        <w:rPr>
-          <w:rFonts w:ascii="Times New Roman" w:hAnsi="Times New Roman" w:cs="Times New Roman"/>
-          <w:sz w:val="24"/>
-          <w:szCs w:val="24"/>
-        </w:rPr>
-        <w:t xml:space="preserve"> contains many useful attributes of each restaurant. We decided to conduct t-test on some of the attributes to see whether different levels of some attributes can make a statistically significant difference on a restaurant’s stars.</w:t>
-      </w:r>
-    </w:p>
-    <w:p>
-      <w:pPr>
-        <w:ind w:firstLine="360"/>
-        <w:rPr>
-          <w:rFonts w:ascii="Times New Roman" w:hAnsi="Times New Roman" w:cs="Times New Roman"/>
-          <w:sz w:val="24"/>
-          <w:szCs w:val="24"/>
-        </w:rPr>
-      </w:pPr>
-      <w:r>
-        <w:rPr>
-          <w:rFonts w:ascii="Times New Roman" w:hAnsi="Times New Roman" w:cs="Times New Roman"/>
-          <w:sz w:val="24"/>
-          <w:szCs w:val="24"/>
-        </w:rPr>
-        <w:lastRenderedPageBreak/>
-        <w:t>We actually conducted the t-tests on different subsets since the attributes each restaurant has differ from others.</w:t>
-      </w:r>
-      <w:r>
-        <w:rPr>
-          <w:rFonts w:ascii="Times New Roman" w:hAnsi="Times New Roman" w:cs="Times New Roman"/>
-          <w:sz w:val="24"/>
-          <w:szCs w:val="24"/>
-        </w:rPr>
-        <w:t xml:space="preserve"> </w:t>
-      </w:r>
-      <w:r>
-        <w:rPr>
-          <w:rFonts w:ascii="Times New Roman" w:hAnsi="Times New Roman" w:cs="Times New Roman"/>
-          <w:sz w:val="24"/>
-          <w:szCs w:val="24"/>
-        </w:rPr>
-        <w:t>Check</w:t>
-      </w:r>
-      <w:r>
-        <w:rPr>
-          <w:rFonts w:ascii="Times New Roman" w:hAnsi="Times New Roman" w:cs="Times New Roman"/>
-          <w:sz w:val="24"/>
-          <w:szCs w:val="24"/>
-        </w:rPr>
-        <w:t>ing</w:t>
-      </w:r>
-      <w:r>
-        <w:rPr>
-          <w:rFonts w:ascii="Times New Roman" w:hAnsi="Times New Roman" w:cs="Times New Roman"/>
-          <w:sz w:val="24"/>
-          <w:szCs w:val="24"/>
-        </w:rPr>
-        <w:t xml:space="preserve"> the variance equality of each 2 subsets</w:t>
-      </w:r>
-      <w:r>
-        <w:rPr>
-          <w:rFonts w:ascii="Times New Roman" w:hAnsi="Times New Roman" w:cs="Times New Roman"/>
-          <w:sz w:val="24"/>
-          <w:szCs w:val="24"/>
-        </w:rPr>
-        <w:t xml:space="preserve"> is the first step. Then </w:t>
-      </w:r>
-      <w:r>
-        <w:rPr>
-          <w:rFonts w:ascii="Times New Roman" w:hAnsi="Times New Roman" w:cs="Times New Roman"/>
-          <w:sz w:val="24"/>
-          <w:szCs w:val="24"/>
-        </w:rPr>
-        <w:t xml:space="preserve">t-tests were conducted accordingly using the </w:t>
-      </w:r>
-      <w:proofErr w:type="spellStart"/>
+        <w:t>business_</w:t>
+      </w:r>
+      <w:proofErr w:type="gramStart"/>
       <w:r>
         <w:rPr>
           <w:rFonts w:ascii="Times New Roman" w:hAnsi="Times New Roman" w:cs="Times New Roman"/>
@@ -1681,6 +1655,112 @@
           <w:sz w:val="24"/>
           <w:szCs w:val="24"/>
         </w:rPr>
+        <w:t>city.json</w:t>
+      </w:r>
+      <w:proofErr w:type="spellEnd"/>
+      <w:proofErr w:type="gramEnd"/>
+      <w:r>
+        <w:rPr>
+          <w:rFonts w:ascii="Times New Roman" w:hAnsi="Times New Roman" w:cs="Times New Roman"/>
+          <w:sz w:val="24"/>
+          <w:szCs w:val="24"/>
+        </w:rPr>
+        <w:t xml:space="preserve"> contains many useful attributes of each restaurant. We decided to conduct t-test on some of the attributes to see whether different levels of some attributes can make a statistically significant difference on a restaurant’s stars.</w:t>
+      </w:r>
+    </w:p>
+    <w:p>
+      <w:pPr>
+        <w:ind w:firstLine="360"/>
+        <w:rPr>
+          <w:rFonts w:ascii="Times New Roman" w:hAnsi="Times New Roman" w:cs="Times New Roman"/>
+          <w:sz w:val="24"/>
+          <w:szCs w:val="24"/>
+        </w:rPr>
+      </w:pPr>
+      <w:r>
+        <w:rPr>
+          <w:rFonts w:ascii="Times New Roman" w:hAnsi="Times New Roman" w:cs="Times New Roman"/>
+          <w:sz w:val="24"/>
+          <w:szCs w:val="24"/>
+        </w:rPr>
+        <w:t xml:space="preserve">We </w:t>
+      </w:r>
+      <w:proofErr w:type="gramStart"/>
+      <w:r>
+        <w:rPr>
+          <w:rFonts w:ascii="Times New Roman" w:hAnsi="Times New Roman" w:cs="Times New Roman"/>
+          <w:sz w:val="24"/>
+          <w:szCs w:val="24"/>
+        </w:rPr>
+        <w:t>actually conducted</w:t>
+      </w:r>
+      <w:proofErr w:type="gramEnd"/>
+      <w:r>
+        <w:rPr>
+          <w:rFonts w:ascii="Times New Roman" w:hAnsi="Times New Roman" w:cs="Times New Roman"/>
+          <w:sz w:val="24"/>
+          <w:szCs w:val="24"/>
+        </w:rPr>
+        <w:t xml:space="preserve"> the t-tests on different subsets since the attributes each restaurant has differ from others.</w:t>
+      </w:r>
+      <w:r>
+        <w:rPr>
+          <w:rFonts w:ascii="Times New Roman" w:hAnsi="Times New Roman" w:cs="Times New Roman"/>
+          <w:sz w:val="24"/>
+          <w:szCs w:val="24"/>
+        </w:rPr>
+        <w:t xml:space="preserve"> </w:t>
+      </w:r>
+      <w:r>
+        <w:rPr>
+          <w:rFonts w:ascii="Times New Roman" w:hAnsi="Times New Roman" w:cs="Times New Roman"/>
+          <w:sz w:val="24"/>
+          <w:szCs w:val="24"/>
+        </w:rPr>
+        <w:t>Check</w:t>
+      </w:r>
+      <w:r>
+        <w:rPr>
+          <w:rFonts w:ascii="Times New Roman" w:hAnsi="Times New Roman" w:cs="Times New Roman"/>
+          <w:sz w:val="24"/>
+          <w:szCs w:val="24"/>
+        </w:rPr>
+        <w:t>ing</w:t>
+      </w:r>
+      <w:r>
+        <w:rPr>
+          <w:rFonts w:ascii="Times New Roman" w:hAnsi="Times New Roman" w:cs="Times New Roman"/>
+          <w:sz w:val="24"/>
+          <w:szCs w:val="24"/>
+        </w:rPr>
+        <w:t xml:space="preserve"> the variance equality of each 2 subsets</w:t>
+      </w:r>
+      <w:r>
+        <w:rPr>
+          <w:rFonts w:ascii="Times New Roman" w:hAnsi="Times New Roman" w:cs="Times New Roman"/>
+          <w:sz w:val="24"/>
+          <w:szCs w:val="24"/>
+        </w:rPr>
+        <w:t xml:space="preserve"> is the first step. Then </w:t>
+      </w:r>
+      <w:r>
+        <w:rPr>
+          <w:rFonts w:ascii="Times New Roman" w:hAnsi="Times New Roman" w:cs="Times New Roman"/>
+          <w:sz w:val="24"/>
+          <w:szCs w:val="24"/>
+        </w:rPr>
+        <w:lastRenderedPageBreak/>
+        <w:t xml:space="preserve">t-tests were conducted accordingly using the </w:t>
+      </w:r>
+      <w:proofErr w:type="spellStart"/>
+      <w:r>
+        <w:rPr>
+          <w:rFonts w:ascii="Times New Roman" w:hAnsi="Times New Roman" w:cs="Times New Roman"/>
+          <w:i/>
+          <w:iCs/>
+          <w:sz w:val="24"/>
+          <w:szCs w:val="24"/>
+        </w:rPr>
         <w:t>t.test</w:t>
       </w:r>
       <w:proofErr w:type="spellEnd"/>
@@ -1755,6 +1835,7 @@
         <w:t xml:space="preserve"> shows the overall star distributions of all steak restaurants. There are seven attributes selected and the p-value of each t-test is listed in table 1. According to the results of t-tests, with significance level of 0.05, the </w:t>
       </w:r>
       <w:proofErr w:type="spellStart"/>
+      <w:proofErr w:type="gramStart"/>
       <w:r>
         <w:rPr>
           <w:rFonts w:ascii="Times New Roman" w:hAnsi="Times New Roman" w:cs="Times New Roman"/>
@@ -1772,7 +1853,17 @@
           <w:sz w:val="24"/>
           <w:szCs w:val="24"/>
         </w:rPr>
-        <w:t xml:space="preserve">(True) , </w:t>
+        <w:t>(</w:t>
+      </w:r>
+      <w:proofErr w:type="gramEnd"/>
+      <w:r>
+        <w:rPr>
+          <w:rFonts w:ascii="Times New Roman" w:hAnsi="Times New Roman" w:cs="Times New Roman"/>
+          <w:color w:val="000000" w:themeColor="text1"/>
+          <w:sz w:val="24"/>
+          <w:szCs w:val="24"/>
+        </w:rPr>
+        <w:t xml:space="preserve">True) , </w:t>
       </w:r>
       <w:proofErr w:type="spellStart"/>
       <w:r>
@@ -1862,6 +1953,7 @@
         <w:t xml:space="preserve">higher stars. The </w:t>
       </w:r>
       <w:proofErr w:type="spellStart"/>
+      <w:proofErr w:type="gramStart"/>
       <w:r>
         <w:rPr>
           <w:rFonts w:ascii="Times New Roman" w:hAnsi="Times New Roman" w:cs="Times New Roman"/>
@@ -1879,7 +1971,17 @@
           <w:sz w:val="24"/>
           <w:szCs w:val="24"/>
         </w:rPr>
-        <w:t xml:space="preserve">(Quiet), </w:t>
+        <w:t>(</w:t>
+      </w:r>
+      <w:proofErr w:type="gramEnd"/>
+      <w:r>
+        <w:rPr>
+          <w:rFonts w:ascii="Times New Roman" w:hAnsi="Times New Roman" w:cs="Times New Roman"/>
+          <w:color w:val="000000" w:themeColor="text1"/>
+          <w:sz w:val="24"/>
+          <w:szCs w:val="24"/>
+        </w:rPr>
+        <w:t xml:space="preserve">Quiet), </w:t>
       </w:r>
       <w:proofErr w:type="spellStart"/>
       <w:r>
@@ -2084,51 +2186,617 @@
     </w:p>
     <w:p>
       <w:pPr>
+        <w:rPr>
+          <w:rFonts w:ascii="Times New Roman" w:hAnsi="Times New Roman" w:cs="Times New Roman"/>
+          <w:b/>
+          <w:bCs/>
+          <w:sz w:val="24"/>
+          <w:szCs w:val="24"/>
+        </w:rPr>
+      </w:pPr>
+      <w:r>
+        <w:rPr>
+          <w:rFonts w:ascii="Times New Roman" w:hAnsi="Times New Roman" w:cs="Times New Roman"/>
+          <w:b/>
+          <w:bCs/>
+          <w:sz w:val="24"/>
+          <w:szCs w:val="24"/>
+        </w:rPr>
+        <w:t xml:space="preserve">4.2 </w:t>
+      </w:r>
+      <w:r>
+        <w:rPr>
+          <w:rFonts w:ascii="Times New Roman" w:hAnsi="Times New Roman" w:cs="Times New Roman"/>
+          <w:b/>
+          <w:bCs/>
+          <w:sz w:val="24"/>
+          <w:szCs w:val="24"/>
+        </w:rPr>
+        <w:t>Multiple Linear Regression Model</w:t>
+      </w:r>
+    </w:p>
+    <w:p>
+      <w:pPr>
+        <w:ind w:firstLine="360"/>
+        <w:rPr>
+          <w:rFonts w:ascii="Times New Roman" w:hAnsi="Times New Roman" w:cs="Times New Roman"/>
+          <w:sz w:val="24"/>
+          <w:szCs w:val="24"/>
+        </w:rPr>
+      </w:pPr>
+      <w:r>
+        <w:rPr>
+          <w:rFonts w:ascii="Times New Roman" w:hAnsi="Times New Roman" w:cs="Times New Roman"/>
+          <w:sz w:val="24"/>
+          <w:szCs w:val="24"/>
+        </w:rPr>
+        <w:t xml:space="preserve">To </w:t>
+      </w:r>
+      <w:r>
+        <w:rPr>
+          <w:rFonts w:ascii="Times New Roman" w:hAnsi="Times New Roman" w:cs="Times New Roman"/>
+          <w:sz w:val="24"/>
+          <w:szCs w:val="24"/>
+        </w:rPr>
+        <w:t xml:space="preserve">quantitively analyze the influence of word frequency </w:t>
+      </w:r>
+      <w:r>
+        <w:rPr>
+          <w:rFonts w:ascii="Times New Roman" w:hAnsi="Times New Roman" w:cs="Times New Roman"/>
+          <w:sz w:val="24"/>
+          <w:szCs w:val="24"/>
+        </w:rPr>
+        <w:t xml:space="preserve">on review ratings, we fit a </w:t>
+      </w:r>
+      <w:r>
+        <w:rPr>
+          <w:rFonts w:ascii="Times New Roman" w:hAnsi="Times New Roman" w:cs="Times New Roman"/>
+          <w:sz w:val="24"/>
+          <w:szCs w:val="24"/>
+        </w:rPr>
+        <w:t>multiple linear regression model</w:t>
+      </w:r>
+      <w:r>
+        <w:rPr>
+          <w:rFonts w:ascii="Times New Roman" w:hAnsi="Times New Roman" w:cs="Times New Roman"/>
+          <w:sz w:val="24"/>
+          <w:szCs w:val="24"/>
+        </w:rPr>
+        <w:t xml:space="preserve">. The outcomes are star ratings and predictors are </w:t>
+      </w:r>
+      <w:r>
+        <w:rPr>
+          <w:rFonts w:ascii="Times New Roman" w:hAnsi="Times New Roman" w:cs="Times New Roman"/>
+          <w:sz w:val="24"/>
+          <w:szCs w:val="24"/>
+        </w:rPr>
+        <w:t>word frequencies in each review. Only words which occur more than 4000 times</w:t>
+      </w:r>
+      <w:r>
+        <w:rPr>
+          <w:rFonts w:ascii="Times New Roman" w:hAnsi="Times New Roman" w:cs="Times New Roman"/>
+          <w:sz w:val="24"/>
+          <w:szCs w:val="24"/>
+        </w:rPr>
+        <w:t xml:space="preserve"> and we are interested in</w:t>
+      </w:r>
+      <w:r>
+        <w:rPr>
+          <w:rFonts w:ascii="Times New Roman" w:hAnsi="Times New Roman" w:cs="Times New Roman"/>
+          <w:sz w:val="24"/>
+          <w:szCs w:val="24"/>
+        </w:rPr>
+        <w:t xml:space="preserve"> are included. </w:t>
+      </w:r>
+      <w:proofErr w:type="gramStart"/>
+      <w:r>
+        <w:rPr>
+          <w:rFonts w:ascii="Times New Roman" w:hAnsi="Times New Roman" w:cs="Times New Roman"/>
+          <w:sz w:val="24"/>
+          <w:szCs w:val="24"/>
+        </w:rPr>
+        <w:t>So</w:t>
+      </w:r>
+      <w:proofErr w:type="gramEnd"/>
+      <w:r>
+        <w:rPr>
+          <w:rFonts w:ascii="Times New Roman" w:hAnsi="Times New Roman" w:cs="Times New Roman"/>
+          <w:sz w:val="24"/>
+          <w:szCs w:val="24"/>
+        </w:rPr>
+        <w:t xml:space="preserve"> there are </w:t>
+      </w:r>
+      <w:r>
+        <w:rPr>
+          <w:rFonts w:ascii="Times New Roman" w:hAnsi="Times New Roman" w:cs="Times New Roman"/>
+          <w:sz w:val="24"/>
+          <w:szCs w:val="24"/>
+        </w:rPr>
+        <w:t>93</w:t>
+      </w:r>
+      <w:r>
+        <w:rPr>
+          <w:rFonts w:ascii="Times New Roman" w:hAnsi="Times New Roman" w:cs="Times New Roman"/>
+          <w:sz w:val="24"/>
+          <w:szCs w:val="24"/>
+        </w:rPr>
+        <w:t xml:space="preserve"> predictors in total.</w:t>
+      </w:r>
+      <w:r>
+        <w:rPr>
+          <w:rFonts w:ascii="Times New Roman" w:hAnsi="Times New Roman" w:cs="Times New Roman"/>
+          <w:sz w:val="24"/>
+          <w:szCs w:val="24"/>
+        </w:rPr>
+        <w:t xml:space="preserve"> The linear regression model has an </w:t>
+      </w:r>
+      <m:oMath>
+        <m:sSup>
+          <m:sSupPr>
+            <m:ctrlPr>
+              <w:rPr>
+                <w:rFonts w:ascii="Cambria Math" w:hAnsi="Cambria Math" w:cs="Times New Roman"/>
+                <w:i/>
+                <w:sz w:val="24"/>
+                <w:szCs w:val="24"/>
+              </w:rPr>
+            </m:ctrlPr>
+          </m:sSupPr>
+          <m:e>
+            <m:r>
+              <w:rPr>
+                <w:rFonts w:ascii="Cambria Math" w:hAnsi="Cambria Math" w:cs="Times New Roman"/>
+                <w:sz w:val="24"/>
+                <w:szCs w:val="24"/>
+              </w:rPr>
+              <m:t>R</m:t>
+            </m:r>
+          </m:e>
+          <m:sup>
+            <m:r>
+              <w:rPr>
+                <w:rFonts w:ascii="Cambria Math" w:hAnsi="Cambria Math" w:cs="Times New Roman"/>
+                <w:sz w:val="24"/>
+                <w:szCs w:val="24"/>
+              </w:rPr>
+              <m:t>2</m:t>
+            </m:r>
+          </m:sup>
+        </m:sSup>
+      </m:oMath>
+      <w:r>
+        <w:rPr>
+          <w:rFonts w:ascii="Times New Roman" w:hAnsi="Times New Roman" w:cs="Times New Roman" w:hint="eastAsia"/>
+          <w:sz w:val="24"/>
+          <w:szCs w:val="24"/>
+        </w:rPr>
+        <w:t xml:space="preserve"> </w:t>
+      </w:r>
+      <w:r>
+        <w:rPr>
+          <w:rFonts w:ascii="Times New Roman" w:hAnsi="Times New Roman" w:cs="Times New Roman"/>
+          <w:sz w:val="24"/>
+          <w:szCs w:val="24"/>
+        </w:rPr>
+        <w:t>of 0.33</w:t>
+      </w:r>
+      <w:r>
+        <w:rPr>
+          <w:rFonts w:ascii="Times New Roman" w:hAnsi="Times New Roman" w:cs="Times New Roman"/>
+          <w:sz w:val="24"/>
+          <w:szCs w:val="24"/>
+        </w:rPr>
+        <w:t>65</w:t>
+      </w:r>
+      <w:r>
+        <w:rPr>
+          <w:rFonts w:ascii="Times New Roman" w:hAnsi="Times New Roman" w:cs="Times New Roman"/>
+          <w:sz w:val="24"/>
+          <w:szCs w:val="24"/>
+        </w:rPr>
+        <w:t>, which</w:t>
+      </w:r>
+      <w:r>
+        <w:rPr>
+          <w:rFonts w:ascii="Times New Roman" w:hAnsi="Times New Roman" w:cs="Times New Roman"/>
+          <w:sz w:val="24"/>
+          <w:szCs w:val="24"/>
+        </w:rPr>
+        <w:t xml:space="preserve"> </w:t>
+      </w:r>
+      <w:r>
+        <w:rPr>
+          <w:rFonts w:ascii="Times New Roman" w:hAnsi="Times New Roman" w:cs="Times New Roman"/>
+          <w:sz w:val="24"/>
+          <w:szCs w:val="24"/>
+        </w:rPr>
+        <w:t xml:space="preserve">implies that </w:t>
+      </w:r>
+      <w:r>
+        <w:rPr>
+          <w:rFonts w:ascii="Times New Roman" w:hAnsi="Times New Roman" w:cs="Times New Roman"/>
+          <w:sz w:val="24"/>
+          <w:szCs w:val="24"/>
+        </w:rPr>
+        <w:t xml:space="preserve">these predictors can </w:t>
+      </w:r>
+      <w:r>
+        <w:rPr>
+          <w:rFonts w:ascii="Times New Roman" w:hAnsi="Times New Roman" w:cs="Times New Roman"/>
+          <w:sz w:val="24"/>
+          <w:szCs w:val="24"/>
+        </w:rPr>
+        <w:t xml:space="preserve">explain </w:t>
+      </w:r>
+      <w:r>
+        <w:rPr>
+          <w:rFonts w:ascii="Times New Roman" w:hAnsi="Times New Roman" w:cs="Times New Roman"/>
+          <w:sz w:val="24"/>
+          <w:szCs w:val="24"/>
+        </w:rPr>
+        <w:t>33.</w:t>
+      </w:r>
+      <w:r>
+        <w:rPr>
+          <w:rFonts w:ascii="Times New Roman" w:hAnsi="Times New Roman" w:cs="Times New Roman"/>
+          <w:sz w:val="24"/>
+          <w:szCs w:val="24"/>
+        </w:rPr>
+        <w:t>65</w:t>
+      </w:r>
+      <w:r>
+        <w:rPr>
+          <w:rFonts w:ascii="Times New Roman" w:hAnsi="Times New Roman" w:cs="Times New Roman"/>
+          <w:sz w:val="24"/>
+          <w:szCs w:val="24"/>
+        </w:rPr>
+        <w:t xml:space="preserve">% variation of </w:t>
+      </w:r>
+      <w:r>
+        <w:rPr>
+          <w:rFonts w:ascii="Times New Roman" w:hAnsi="Times New Roman" w:cs="Times New Roman"/>
+          <w:sz w:val="24"/>
+          <w:szCs w:val="24"/>
+        </w:rPr>
+        <w:t>review ratings. It</w:t>
+      </w:r>
+      <w:r>
+        <w:rPr>
+          <w:rFonts w:ascii="Times New Roman" w:hAnsi="Times New Roman" w:cs="Times New Roman"/>
+          <w:sz w:val="24"/>
+          <w:szCs w:val="24"/>
+        </w:rPr>
+        <w:t xml:space="preserve"> is relatively </w:t>
+      </w:r>
+      <w:r>
+        <w:rPr>
+          <w:rFonts w:ascii="Times New Roman" w:hAnsi="Times New Roman" w:cs="Times New Roman"/>
+          <w:sz w:val="24"/>
+          <w:szCs w:val="24"/>
+        </w:rPr>
+        <w:t>low</w:t>
+      </w:r>
+      <w:r>
+        <w:rPr>
+          <w:rFonts w:ascii="Times New Roman" w:hAnsi="Times New Roman" w:cs="Times New Roman"/>
+          <w:sz w:val="24"/>
+          <w:szCs w:val="24"/>
+        </w:rPr>
+        <w:t xml:space="preserve"> but reasonable since only a </w:t>
+      </w:r>
+      <w:r>
+        <w:rPr>
+          <w:rFonts w:ascii="Times New Roman" w:hAnsi="Times New Roman" w:cs="Times New Roman"/>
+          <w:sz w:val="24"/>
+          <w:szCs w:val="24"/>
+        </w:rPr>
+        <w:t>small part of whole words are considered in this model.</w:t>
+      </w:r>
+    </w:p>
+    <w:p>
+      <w:pPr>
+        <w:ind w:firstLine="360"/>
+        <w:rPr>
+          <w:rFonts w:ascii="Times New Roman" w:hAnsi="Times New Roman" w:cs="Times New Roman"/>
+          <w:sz w:val="24"/>
+          <w:szCs w:val="24"/>
+        </w:rPr>
+      </w:pPr>
+      <w:r>
+        <w:rPr>
+          <w:rFonts w:ascii="Times New Roman" w:hAnsi="Times New Roman" w:cs="Times New Roman"/>
+          <w:sz w:val="24"/>
+          <w:szCs w:val="24"/>
+        </w:rPr>
+        <w:t xml:space="preserve">Using </w:t>
+      </w:r>
+      <w:r>
+        <w:rPr>
+          <w:rFonts w:ascii="Times New Roman" w:hAnsi="Times New Roman" w:cs="Times New Roman"/>
+          <w:sz w:val="24"/>
+          <w:szCs w:val="24"/>
+        </w:rPr>
+        <w:t xml:space="preserve">this regression model, we conduct t-test for each </w:t>
+      </w:r>
+      <w:r>
+        <w:rPr>
+          <w:rFonts w:ascii="Times New Roman" w:hAnsi="Times New Roman" w:cs="Times New Roman"/>
+          <w:sz w:val="24"/>
+          <w:szCs w:val="24"/>
+        </w:rPr>
+        <w:t>predictor</w:t>
+      </w:r>
+      <w:r>
+        <w:rPr>
+          <w:rFonts w:ascii="Times New Roman" w:hAnsi="Times New Roman" w:cs="Times New Roman"/>
+          <w:sz w:val="24"/>
+          <w:szCs w:val="24"/>
+        </w:rPr>
+        <w:t xml:space="preserve"> to see whether having the word is significant in predicting ratings, while controlling for other words.</w:t>
+      </w:r>
+      <w:r>
+        <w:rPr>
+          <w:rFonts w:ascii="Times New Roman" w:hAnsi="Times New Roman" w:cs="Times New Roman"/>
+          <w:sz w:val="24"/>
+          <w:szCs w:val="24"/>
+        </w:rPr>
+        <w:t xml:space="preserve"> Results of</w:t>
+      </w:r>
+      <w:r>
+        <w:rPr>
+          <w:rFonts w:ascii="Times New Roman" w:hAnsi="Times New Roman" w:cs="Times New Roman"/>
+          <w:sz w:val="24"/>
+          <w:szCs w:val="24"/>
+        </w:rPr>
+        <w:t xml:space="preserve"> estimated slope and </w:t>
+      </w:r>
+      <w:r>
+        <w:rPr>
+          <w:rFonts w:ascii="Times New Roman" w:hAnsi="Times New Roman" w:cs="Times New Roman"/>
+          <w:sz w:val="24"/>
+          <w:szCs w:val="24"/>
+        </w:rPr>
+        <w:t>95% CIs for</w:t>
+      </w:r>
+      <w:r>
+        <w:rPr>
+          <w:rFonts w:ascii="Times New Roman" w:hAnsi="Times New Roman" w:cs="Times New Roman"/>
+          <w:sz w:val="24"/>
+          <w:szCs w:val="24"/>
+        </w:rPr>
+        <w:t xml:space="preserve"> some interesting word</w:t>
+      </w:r>
+      <w:r>
+        <w:rPr>
+          <w:rFonts w:ascii="Times New Roman" w:hAnsi="Times New Roman" w:cs="Times New Roman"/>
+          <w:sz w:val="24"/>
+          <w:szCs w:val="24"/>
+        </w:rPr>
+        <w:t>s</w:t>
+      </w:r>
+      <w:r>
+        <w:rPr>
+          <w:rFonts w:ascii="Times New Roman" w:hAnsi="Times New Roman" w:cs="Times New Roman"/>
+          <w:sz w:val="24"/>
+          <w:szCs w:val="24"/>
+        </w:rPr>
+        <w:t xml:space="preserve"> are shown as below:</w:t>
+      </w:r>
+    </w:p>
+    <w:p>
+      <w:pPr>
+        <w:jc w:val="center"/>
+        <w:rPr>
+          <w:rFonts w:ascii="Times New Roman" w:hAnsi="Times New Roman" w:cs="Times New Roman" w:hint="eastAsia"/>
+          <w:sz w:val="24"/>
+          <w:szCs w:val="24"/>
+        </w:rPr>
+      </w:pPr>
+      <w:r>
+        <w:rPr>
+          <w:rFonts w:ascii="Times New Roman" w:hAnsi="Times New Roman" w:cs="Times New Roman"/>
+          <w:sz w:val="24"/>
+          <w:szCs w:val="24"/>
+        </w:rPr>
+        <w:drawing>
+          <wp:inline distT="0" distB="0" distL="0" distR="0" wp14:anchorId="2BC9C567" wp14:editId="7BAB62A1">
+            <wp:extent cx="5145379" cy="2491740"/>
+            <wp:effectExtent l="0" t="0" r="0" b="3810"/>
+            <wp:docPr id="3" name="图片 2">
+              <a:extLst xmlns:a="http://schemas.openxmlformats.org/drawingml/2006/main">
+                <a:ext uri="{FF2B5EF4-FFF2-40B4-BE49-F238E27FC236}">
+                  <a16:creationId xmlns:a16="http://schemas.microsoft.com/office/drawing/2014/main" id="{9B149A0B-7E23-469A-8093-2100E5BC00B4}"/>
+                </a:ext>
+              </a:extLst>
+            </wp:docPr>
+            <wp:cNvGraphicFramePr>
+              <a:graphicFrameLocks xmlns:a="http://schemas.openxmlformats.org/drawingml/2006/main" noChangeAspect="1"/>
+            </wp:cNvGraphicFramePr>
+            <a:graphic xmlns:a="http://schemas.openxmlformats.org/drawingml/2006/main">
+              <a:graphicData uri="http://schemas.openxmlformats.org/drawingml/2006/picture">
+                <pic:pic xmlns:pic="http://schemas.openxmlformats.org/drawingml/2006/picture">
+                  <pic:nvPicPr>
+                    <pic:cNvPr id="3" name="图片 2">
+                      <a:extLst>
+                        <a:ext uri="{FF2B5EF4-FFF2-40B4-BE49-F238E27FC236}">
+                          <a16:creationId xmlns:a16="http://schemas.microsoft.com/office/drawing/2014/main" id="{9B149A0B-7E23-469A-8093-2100E5BC00B4}"/>
+                        </a:ext>
+                      </a:extLst>
+                    </pic:cNvPr>
+                    <pic:cNvPicPr>
+                      <a:picLocks noChangeAspect="1"/>
+                    </pic:cNvPicPr>
+                  </pic:nvPicPr>
+                  <pic:blipFill>
+                    <a:blip r:embed="rId11"/>
+                    <a:stretch>
+                      <a:fillRect/>
+                    </a:stretch>
+                  </pic:blipFill>
+                  <pic:spPr>
+                    <a:xfrm>
+                      <a:off x="0" y="0"/>
+                      <a:ext cx="5160961" cy="2499286"/>
+                    </a:xfrm>
+                    <a:prstGeom prst="rect">
+                      <a:avLst/>
+                    </a:prstGeom>
+                  </pic:spPr>
+                </pic:pic>
+              </a:graphicData>
+            </a:graphic>
+          </wp:inline>
+        </w:drawing>
+      </w:r>
+    </w:p>
+    <w:p>
+      <w:pPr>
+        <w:rPr>
+          <w:rFonts w:ascii="Times New Roman" w:hAnsi="Times New Roman" w:cs="Times New Roman"/>
+          <w:sz w:val="24"/>
+          <w:szCs w:val="24"/>
+        </w:rPr>
+      </w:pPr>
+      <w:r>
+        <w:rPr>
+          <w:rFonts w:ascii="Times New Roman" w:hAnsi="Times New Roman" w:cs="Times New Roman"/>
+          <w:sz w:val="24"/>
+          <w:szCs w:val="24"/>
+        </w:rPr>
+        <w:lastRenderedPageBreak/>
+        <w:tab/>
+        <w:t xml:space="preserve">These results reinforce the key findings in EDA part. </w:t>
+      </w:r>
+      <w:r>
+        <w:rPr>
+          <w:rFonts w:ascii="Times New Roman" w:hAnsi="Times New Roman" w:cs="Times New Roman"/>
+          <w:sz w:val="24"/>
+          <w:szCs w:val="24"/>
+        </w:rPr>
+        <w:t xml:space="preserve">Mentioning words “filet”, “ribeye”, “brunch”, “ambiance” and “recommend” </w:t>
+      </w:r>
+      <w:r>
+        <w:rPr>
+          <w:rFonts w:ascii="Times New Roman" w:hAnsi="Times New Roman" w:cs="Times New Roman"/>
+          <w:sz w:val="24"/>
+          <w:szCs w:val="24"/>
+        </w:rPr>
+        <w:t xml:space="preserve">in reviews has a positive effect on ratings while mentioning word “party” may decrease the ratings. Take the result of word “recommend” as an example, </w:t>
+      </w:r>
+      <w:r>
+        <w:rPr>
+          <w:rFonts w:ascii="Times New Roman" w:hAnsi="Times New Roman" w:cs="Times New Roman"/>
+          <w:sz w:val="24"/>
+          <w:szCs w:val="24"/>
+        </w:rPr>
+        <w:t>mentioning “recommend” in reviews one</w:t>
+      </w:r>
+      <w:r>
+        <w:rPr>
+          <w:rFonts w:ascii="Times New Roman" w:hAnsi="Times New Roman" w:cs="Times New Roman"/>
+          <w:sz w:val="24"/>
+          <w:szCs w:val="24"/>
+        </w:rPr>
+        <w:t xml:space="preserve"> more time increases ratings by 0.2894 on average.</w:t>
+      </w:r>
+    </w:p>
+    <w:p>
+      <w:pPr>
+        <w:rPr>
+          <w:rFonts w:ascii="Times New Roman" w:hAnsi="Times New Roman" w:cs="Times New Roman" w:hint="eastAsia"/>
+          <w:sz w:val="24"/>
+          <w:szCs w:val="24"/>
+        </w:rPr>
+      </w:pPr>
+      <w:r>
+        <w:rPr>
+          <w:rFonts w:ascii="Times New Roman" w:hAnsi="Times New Roman" w:cs="Times New Roman"/>
+          <w:sz w:val="24"/>
+          <w:szCs w:val="24"/>
+        </w:rPr>
+        <w:tab/>
+      </w:r>
+      <w:r>
+        <w:rPr>
+          <w:rFonts w:ascii="Times New Roman" w:hAnsi="Times New Roman" w:cs="Times New Roman"/>
+          <w:sz w:val="24"/>
+          <w:szCs w:val="24"/>
+        </w:rPr>
+        <w:t xml:space="preserve">As for model diagnostics, </w:t>
+      </w:r>
+      <w:r>
+        <w:rPr>
+          <w:rFonts w:ascii="Times New Roman" w:hAnsi="Times New Roman" w:cs="Times New Roman"/>
+          <w:sz w:val="24"/>
+          <w:szCs w:val="24"/>
+        </w:rPr>
+        <w:t xml:space="preserve">all VIFs are less than 2, which means there is little </w:t>
+      </w:r>
+      <w:r>
+        <w:rPr>
+          <w:rFonts w:ascii="Times New Roman" w:hAnsi="Times New Roman" w:cs="Times New Roman"/>
+          <w:sz w:val="24"/>
+          <w:szCs w:val="24"/>
+        </w:rPr>
+        <w:t>multicollinearity</w:t>
+      </w:r>
+      <w:r>
+        <w:rPr>
+          <w:rFonts w:ascii="Times New Roman" w:hAnsi="Times New Roman" w:cs="Times New Roman"/>
+          <w:sz w:val="24"/>
+          <w:szCs w:val="24"/>
+        </w:rPr>
+        <w:t>. Then we used QQ-plot to check the normality of residuals</w:t>
+      </w:r>
+      <w:r>
+        <w:rPr>
+          <w:rFonts w:ascii="Times New Roman" w:hAnsi="Times New Roman" w:cs="Times New Roman"/>
+          <w:sz w:val="24"/>
+          <w:szCs w:val="24"/>
+        </w:rPr>
+        <w:t xml:space="preserve">. Most of the points follow the diagonal, so the normality assumption holds. However, the residuals distributed not randomly, there exits some </w:t>
+      </w:r>
+      <w:r>
+        <w:rPr>
+          <w:rFonts w:ascii="Times New Roman" w:hAnsi="Times New Roman" w:cs="Times New Roman"/>
+          <w:sz w:val="24"/>
+          <w:szCs w:val="24"/>
+        </w:rPr>
+        <w:t xml:space="preserve">linear patterns. It is reasonable since the response of this model only has five outcomes. </w:t>
+      </w:r>
+      <w:r>
+        <w:rPr>
+          <w:rFonts w:ascii="Times New Roman" w:hAnsi="Times New Roman" w:cs="Times New Roman"/>
+          <w:sz w:val="24"/>
+          <w:szCs w:val="24"/>
+        </w:rPr>
+        <w:t xml:space="preserve">This is also the limitation of our multiple linear regression model. Ordinal logistic regression may be a better choice but it is </w:t>
+      </w:r>
+      <w:r>
+        <w:rPr>
+          <w:rFonts w:ascii="Times New Roman" w:hAnsi="Times New Roman" w:cs="Times New Roman"/>
+          <w:sz w:val="24"/>
+          <w:szCs w:val="24"/>
+        </w:rPr>
+        <w:t>more complicated and harder</w:t>
+      </w:r>
+      <w:r>
+        <w:rPr>
+          <w:rFonts w:ascii="Times New Roman" w:hAnsi="Times New Roman" w:cs="Times New Roman"/>
+          <w:sz w:val="24"/>
+          <w:szCs w:val="24"/>
+        </w:rPr>
+        <w:t xml:space="preserve"> to interpret the results.</w:t>
+      </w:r>
+    </w:p>
+    <w:p>
+      <w:pPr>
         <w:pStyle w:val="a7"/>
         <w:numPr>
           <w:ilvl w:val="0"/>
-          <w:numId w:val="5"/>
+          <w:numId w:val="16"/>
         </w:numPr>
         <w:ind w:firstLineChars="0"/>
-        <w:rPr>
-          <w:rFonts w:ascii="Times New Roman" w:hAnsi="Times New Roman" w:cs="Times New Roman"/>
-          <w:b/>
-          <w:bCs/>
-          <w:sz w:val="24"/>
-          <w:szCs w:val="24"/>
-        </w:rPr>
-      </w:pPr>
-      <w:r>
-        <w:rPr>
-          <w:rFonts w:ascii="Times New Roman" w:hAnsi="Times New Roman" w:cs="Times New Roman"/>
-          <w:b/>
-          <w:bCs/>
-          <w:sz w:val="24"/>
-          <w:szCs w:val="24"/>
-        </w:rPr>
-        <w:t>Multiple Linear Regression Model</w:t>
-      </w:r>
-    </w:p>
-    <w:p>
-      <w:pPr>
-        <w:rPr>
-          <w:rFonts w:ascii="Times New Roman" w:hAnsi="Times New Roman" w:cs="Times New Roman"/>
-          <w:sz w:val="24"/>
-          <w:szCs w:val="24"/>
-        </w:rPr>
-      </w:pPr>
-    </w:p>
-    <w:p>
-      <w:pPr>
-        <w:rPr>
-          <w:rFonts w:ascii="Times New Roman" w:hAnsi="Times New Roman" w:cs="Times New Roman"/>
-          <w:sz w:val="24"/>
-          <w:szCs w:val="24"/>
-        </w:rPr>
-      </w:pPr>
-    </w:p>
-    <w:p>
-      <w:pPr>
         <w:rPr>
           <w:rFonts w:ascii="Times New Roman" w:hAnsi="Times New Roman" w:cs="Times New Roman"/>
           <w:b/>
@@ -2197,6 +2865,480 @@
         </w:rPr>
         <w:t>s</w:t>
       </w:r>
+    </w:p>
+    <w:p>
+      <w:pPr>
+        <w:rPr>
+          <w:rFonts w:ascii="Times New Roman" w:hAnsi="Times New Roman" w:cs="Times New Roman"/>
+          <w:sz w:val="24"/>
+          <w:szCs w:val="24"/>
+        </w:rPr>
+      </w:pPr>
+      <w:r>
+        <w:rPr>
+          <w:rFonts w:ascii="Times New Roman" w:hAnsi="Times New Roman" w:cs="Times New Roman"/>
+          <w:sz w:val="24"/>
+          <w:szCs w:val="24"/>
+        </w:rPr>
+        <w:t xml:space="preserve">Based on our analytics we done above, we can provide some recommendations </w:t>
+      </w:r>
+    </w:p>
+    <w:p>
+      <w:pPr>
+        <w:rPr>
+          <w:rFonts w:ascii="Times New Roman" w:hAnsi="Times New Roman" w:cs="Times New Roman"/>
+          <w:sz w:val="24"/>
+          <w:szCs w:val="24"/>
+        </w:rPr>
+      </w:pPr>
+      <w:r>
+        <w:rPr>
+          <w:rFonts w:ascii="Times New Roman" w:hAnsi="Times New Roman" w:cs="Times New Roman"/>
+          <w:sz w:val="24"/>
+          <w:szCs w:val="24"/>
+        </w:rPr>
+        <w:t>For the type of steaks:</w:t>
+      </w:r>
+    </w:p>
+    <w:p>
+      <w:pPr>
+        <w:pStyle w:val="a7"/>
+        <w:numPr>
+          <w:ilvl w:val="0"/>
+          <w:numId w:val="15"/>
+        </w:numPr>
+        <w:ind w:firstLineChars="0" w:hanging="278"/>
+        <w:rPr>
+          <w:rFonts w:ascii="Times New Roman" w:hAnsi="Times New Roman" w:cs="Times New Roman"/>
+          <w:sz w:val="24"/>
+          <w:szCs w:val="24"/>
+        </w:rPr>
+      </w:pPr>
+      <w:r>
+        <w:rPr>
+          <w:rFonts w:ascii="Times New Roman" w:hAnsi="Times New Roman" w:cs="Times New Roman"/>
+          <w:sz w:val="24"/>
+          <w:szCs w:val="24"/>
+        </w:rPr>
+        <w:t xml:space="preserve">Focus on tomahawk, hanger and </w:t>
+      </w:r>
+      <w:proofErr w:type="spellStart"/>
+      <w:r>
+        <w:rPr>
+          <w:rFonts w:ascii="Times New Roman" w:hAnsi="Times New Roman" w:cs="Times New Roman"/>
+          <w:sz w:val="24"/>
+          <w:szCs w:val="24"/>
+        </w:rPr>
+        <w:t>poterhouse</w:t>
+      </w:r>
+      <w:proofErr w:type="spellEnd"/>
+      <w:r>
+        <w:rPr>
+          <w:rFonts w:ascii="Times New Roman" w:hAnsi="Times New Roman" w:cs="Times New Roman"/>
+          <w:sz w:val="24"/>
+          <w:szCs w:val="24"/>
+        </w:rPr>
+        <w:t xml:space="preserve"> steaks at first and emphasize them on your menu.</w:t>
+      </w:r>
+    </w:p>
+    <w:p>
+      <w:pPr>
+        <w:pStyle w:val="a7"/>
+        <w:numPr>
+          <w:ilvl w:val="0"/>
+          <w:numId w:val="15"/>
+        </w:numPr>
+        <w:ind w:firstLineChars="0" w:hanging="278"/>
+        <w:rPr>
+          <w:rFonts w:ascii="Times New Roman" w:hAnsi="Times New Roman" w:cs="Times New Roman"/>
+          <w:sz w:val="24"/>
+          <w:szCs w:val="24"/>
+        </w:rPr>
+      </w:pPr>
+      <w:r>
+        <w:rPr>
+          <w:rFonts w:ascii="Times New Roman" w:hAnsi="Times New Roman" w:cs="Times New Roman"/>
+          <w:sz w:val="24"/>
+          <w:szCs w:val="24"/>
+        </w:rPr>
+        <w:t xml:space="preserve">Filet, ribeye, </w:t>
+      </w:r>
+      <w:proofErr w:type="gramStart"/>
+      <w:r>
+        <w:rPr>
+          <w:rFonts w:ascii="Times New Roman" w:hAnsi="Times New Roman" w:cs="Times New Roman"/>
+          <w:sz w:val="24"/>
+          <w:szCs w:val="24"/>
+        </w:rPr>
+        <w:t>sirloin</w:t>
+      </w:r>
+      <w:proofErr w:type="gramEnd"/>
+      <w:r>
+        <w:rPr>
+          <w:rFonts w:ascii="Times New Roman" w:hAnsi="Times New Roman" w:cs="Times New Roman"/>
+          <w:sz w:val="24"/>
+          <w:szCs w:val="24"/>
+        </w:rPr>
+        <w:t xml:space="preserve"> and porterhouse steaks are not bad to consider.</w:t>
+      </w:r>
+    </w:p>
+    <w:p>
+      <w:pPr>
+        <w:pStyle w:val="a7"/>
+        <w:numPr>
+          <w:ilvl w:val="0"/>
+          <w:numId w:val="15"/>
+        </w:numPr>
+        <w:ind w:firstLineChars="0" w:hanging="278"/>
+        <w:rPr>
+          <w:rFonts w:ascii="Times New Roman" w:hAnsi="Times New Roman" w:cs="Times New Roman"/>
+          <w:sz w:val="24"/>
+          <w:szCs w:val="24"/>
+        </w:rPr>
+      </w:pPr>
+      <w:r>
+        <w:rPr>
+          <w:rFonts w:ascii="Times New Roman" w:hAnsi="Times New Roman" w:cs="Times New Roman"/>
+          <w:sz w:val="24"/>
+          <w:szCs w:val="24"/>
+        </w:rPr>
+        <w:t xml:space="preserve">Make sirloin, </w:t>
+      </w:r>
+      <w:proofErr w:type="gramStart"/>
+      <w:r>
+        <w:rPr>
+          <w:rFonts w:ascii="Times New Roman" w:hAnsi="Times New Roman" w:cs="Times New Roman"/>
+          <w:sz w:val="24"/>
+          <w:szCs w:val="24"/>
+        </w:rPr>
+        <w:t>round</w:t>
+      </w:r>
+      <w:proofErr w:type="gramEnd"/>
+      <w:r>
+        <w:rPr>
+          <w:rFonts w:ascii="Times New Roman" w:hAnsi="Times New Roman" w:cs="Times New Roman"/>
+          <w:sz w:val="24"/>
+          <w:szCs w:val="24"/>
+        </w:rPr>
+        <w:t xml:space="preserve"> and cube steaks inconspicuous on your menu or avoid offering them.</w:t>
+      </w:r>
+    </w:p>
+    <w:p>
+      <w:pPr>
+        <w:rPr>
+          <w:rFonts w:ascii="Times New Roman" w:hAnsi="Times New Roman" w:cs="Times New Roman"/>
+          <w:sz w:val="24"/>
+          <w:szCs w:val="24"/>
+        </w:rPr>
+      </w:pPr>
+      <w:r>
+        <w:rPr>
+          <w:rFonts w:ascii="Times New Roman" w:hAnsi="Times New Roman" w:cs="Times New Roman"/>
+          <w:sz w:val="24"/>
+          <w:szCs w:val="24"/>
+        </w:rPr>
+        <w:t>For food other than steaks:</w:t>
+      </w:r>
+    </w:p>
+    <w:p>
+      <w:pPr>
+        <w:pStyle w:val="a7"/>
+        <w:numPr>
+          <w:ilvl w:val="0"/>
+          <w:numId w:val="8"/>
+        </w:numPr>
+        <w:ind w:firstLineChars="0" w:hanging="278"/>
+        <w:rPr>
+          <w:rFonts w:ascii="Times New Roman" w:hAnsi="Times New Roman" w:cs="Times New Roman"/>
+          <w:sz w:val="24"/>
+          <w:szCs w:val="24"/>
+        </w:rPr>
+      </w:pPr>
+      <w:r>
+        <w:rPr>
+          <w:rFonts w:ascii="Times New Roman" w:hAnsi="Times New Roman" w:cs="Times New Roman"/>
+          <w:sz w:val="24"/>
+          <w:szCs w:val="24"/>
+        </w:rPr>
+        <w:t>Set a more varied range of wines and beers offered at your restaurant</w:t>
+      </w:r>
+    </w:p>
+    <w:p>
+      <w:pPr>
+        <w:pStyle w:val="a7"/>
+        <w:numPr>
+          <w:ilvl w:val="0"/>
+          <w:numId w:val="8"/>
+        </w:numPr>
+        <w:ind w:firstLineChars="0" w:hanging="278"/>
+        <w:rPr>
+          <w:rFonts w:ascii="Times New Roman" w:hAnsi="Times New Roman" w:cs="Times New Roman"/>
+          <w:sz w:val="24"/>
+          <w:szCs w:val="24"/>
+        </w:rPr>
+      </w:pPr>
+      <w:r>
+        <w:rPr>
+          <w:rFonts w:ascii="Times New Roman" w:hAnsi="Times New Roman" w:cs="Times New Roman"/>
+          <w:sz w:val="24"/>
+          <w:szCs w:val="24"/>
+        </w:rPr>
+        <w:t>Make sure the egg and cheese served at your restaurant taste great</w:t>
+      </w:r>
+    </w:p>
+    <w:p>
+      <w:pPr>
+        <w:pStyle w:val="a7"/>
+        <w:numPr>
+          <w:ilvl w:val="0"/>
+          <w:numId w:val="8"/>
+        </w:numPr>
+        <w:ind w:firstLineChars="0" w:hanging="278"/>
+        <w:rPr>
+          <w:rFonts w:ascii="Times New Roman" w:hAnsi="Times New Roman" w:cs="Times New Roman"/>
+          <w:sz w:val="24"/>
+          <w:szCs w:val="24"/>
+        </w:rPr>
+      </w:pPr>
+      <w:r>
+        <w:rPr>
+          <w:rFonts w:ascii="Times New Roman" w:hAnsi="Times New Roman" w:cs="Times New Roman"/>
+          <w:sz w:val="24"/>
+          <w:szCs w:val="24"/>
+        </w:rPr>
+        <w:t xml:space="preserve">Consider hiring </w:t>
+      </w:r>
+      <w:proofErr w:type="spellStart"/>
+      <w:r>
+        <w:rPr>
+          <w:rFonts w:ascii="Times New Roman" w:hAnsi="Times New Roman" w:cs="Times New Roman"/>
+          <w:sz w:val="24"/>
+          <w:szCs w:val="24"/>
+        </w:rPr>
+        <w:t>patissiers</w:t>
+      </w:r>
+      <w:proofErr w:type="spellEnd"/>
+      <w:r>
+        <w:rPr>
+          <w:rFonts w:ascii="Times New Roman" w:hAnsi="Times New Roman" w:cs="Times New Roman"/>
+          <w:sz w:val="24"/>
+          <w:szCs w:val="24"/>
+        </w:rPr>
+        <w:t xml:space="preserve"> and serve desserts</w:t>
+      </w:r>
+    </w:p>
+    <w:p>
+      <w:pPr>
+        <w:pStyle w:val="a7"/>
+        <w:numPr>
+          <w:ilvl w:val="0"/>
+          <w:numId w:val="8"/>
+        </w:numPr>
+        <w:ind w:firstLineChars="0" w:hanging="278"/>
+        <w:rPr>
+          <w:rFonts w:ascii="Times New Roman" w:hAnsi="Times New Roman" w:cs="Times New Roman"/>
+          <w:sz w:val="24"/>
+          <w:szCs w:val="24"/>
+        </w:rPr>
+      </w:pPr>
+      <w:r>
+        <w:rPr>
+          <w:rFonts w:ascii="Times New Roman" w:hAnsi="Times New Roman" w:cs="Times New Roman"/>
+          <w:sz w:val="24"/>
+          <w:szCs w:val="24"/>
+        </w:rPr>
+        <w:t>Salad is important</w:t>
+      </w:r>
+    </w:p>
+    <w:p>
+      <w:pPr>
+        <w:rPr>
+          <w:rFonts w:ascii="Times New Roman" w:hAnsi="Times New Roman" w:cs="Times New Roman"/>
+          <w:sz w:val="24"/>
+          <w:szCs w:val="24"/>
+        </w:rPr>
+      </w:pPr>
+      <w:r>
+        <w:rPr>
+          <w:rFonts w:ascii="Times New Roman" w:hAnsi="Times New Roman" w:cs="Times New Roman"/>
+          <w:sz w:val="24"/>
+          <w:szCs w:val="24"/>
+        </w:rPr>
+        <w:t xml:space="preserve">For </w:t>
+      </w:r>
+      <w:r>
+        <w:rPr>
+          <w:rFonts w:ascii="Times New Roman" w:hAnsi="Times New Roman" w:cs="Times New Roman"/>
+          <w:sz w:val="24"/>
+          <w:szCs w:val="24"/>
+        </w:rPr>
+        <w:t>other environmental factors:</w:t>
+      </w:r>
+    </w:p>
+    <w:p>
+      <w:pPr>
+        <w:pStyle w:val="a7"/>
+        <w:numPr>
+          <w:ilvl w:val="0"/>
+          <w:numId w:val="9"/>
+        </w:numPr>
+        <w:ind w:firstLineChars="0" w:hanging="278"/>
+        <w:rPr>
+          <w:rFonts w:ascii="Times New Roman" w:hAnsi="Times New Roman" w:cs="Times New Roman"/>
+          <w:sz w:val="24"/>
+          <w:szCs w:val="24"/>
+        </w:rPr>
+      </w:pPr>
+      <w:r>
+        <w:rPr>
+          <w:rFonts w:ascii="Times New Roman" w:hAnsi="Times New Roman" w:cs="Times New Roman"/>
+          <w:sz w:val="24"/>
+          <w:szCs w:val="24"/>
+        </w:rPr>
+        <w:t>Set up a proper reservation system is important.</w:t>
+      </w:r>
+    </w:p>
+    <w:p>
+      <w:pPr>
+        <w:pStyle w:val="a7"/>
+        <w:numPr>
+          <w:ilvl w:val="0"/>
+          <w:numId w:val="9"/>
+        </w:numPr>
+        <w:ind w:firstLineChars="0" w:hanging="278"/>
+        <w:rPr>
+          <w:rFonts w:ascii="Times New Roman" w:hAnsi="Times New Roman" w:cs="Times New Roman"/>
+          <w:sz w:val="24"/>
+          <w:szCs w:val="24"/>
+        </w:rPr>
+      </w:pPr>
+      <w:r>
+        <w:rPr>
+          <w:rFonts w:ascii="Times New Roman" w:hAnsi="Times New Roman" w:cs="Times New Roman"/>
+          <w:sz w:val="24"/>
+          <w:szCs w:val="24"/>
+        </w:rPr>
+        <w:t>Offer well-designed attire to your waiters/waitresses.</w:t>
+      </w:r>
+    </w:p>
+    <w:p>
+      <w:pPr>
+        <w:pStyle w:val="a7"/>
+        <w:numPr>
+          <w:ilvl w:val="0"/>
+          <w:numId w:val="9"/>
+        </w:numPr>
+        <w:ind w:firstLineChars="0" w:hanging="278"/>
+        <w:rPr>
+          <w:rFonts w:ascii="Times New Roman" w:hAnsi="Times New Roman" w:cs="Times New Roman"/>
+          <w:sz w:val="24"/>
+          <w:szCs w:val="24"/>
+        </w:rPr>
+      </w:pPr>
+      <w:r>
+        <w:rPr>
+          <w:rFonts w:ascii="Times New Roman" w:hAnsi="Times New Roman" w:cs="Times New Roman"/>
+          <w:sz w:val="24"/>
+          <w:szCs w:val="24"/>
+        </w:rPr>
+        <w:t>Look for possible locations with outdoor seating.</w:t>
+      </w:r>
+    </w:p>
+    <w:p>
+      <w:pPr>
+        <w:pStyle w:val="a7"/>
+        <w:numPr>
+          <w:ilvl w:val="0"/>
+          <w:numId w:val="9"/>
+        </w:numPr>
+        <w:ind w:firstLineChars="0" w:hanging="278"/>
+        <w:rPr>
+          <w:rFonts w:ascii="Times New Roman" w:hAnsi="Times New Roman" w:cs="Times New Roman"/>
+          <w:sz w:val="24"/>
+          <w:szCs w:val="24"/>
+        </w:rPr>
+      </w:pPr>
+      <w:r>
+        <w:rPr>
+          <w:rFonts w:ascii="Times New Roman" w:hAnsi="Times New Roman" w:cs="Times New Roman"/>
+          <w:sz w:val="24"/>
+          <w:szCs w:val="24"/>
+        </w:rPr>
+        <w:t>Don’t provide food delivery service.</w:t>
+      </w:r>
+    </w:p>
+    <w:p>
+      <w:pPr>
+        <w:pStyle w:val="a7"/>
+        <w:numPr>
+          <w:ilvl w:val="0"/>
+          <w:numId w:val="9"/>
+        </w:numPr>
+        <w:ind w:firstLineChars="0" w:hanging="278"/>
+        <w:rPr>
+          <w:rFonts w:ascii="Times New Roman" w:hAnsi="Times New Roman" w:cs="Times New Roman"/>
+          <w:sz w:val="24"/>
+          <w:szCs w:val="24"/>
+        </w:rPr>
+      </w:pPr>
+      <w:r>
+        <w:rPr>
+          <w:rFonts w:ascii="Times New Roman" w:hAnsi="Times New Roman" w:cs="Times New Roman"/>
+          <w:sz w:val="24"/>
+          <w:szCs w:val="24"/>
+        </w:rPr>
+        <w:t xml:space="preserve">Avoid investing in </w:t>
+      </w:r>
+      <w:proofErr w:type="spellStart"/>
+      <w:r>
+        <w:rPr>
+          <w:rFonts w:ascii="Times New Roman" w:hAnsi="Times New Roman" w:cs="Times New Roman"/>
+          <w:sz w:val="24"/>
+          <w:szCs w:val="24"/>
+        </w:rPr>
+        <w:t>WiFi</w:t>
+      </w:r>
+      <w:proofErr w:type="spellEnd"/>
+      <w:r>
+        <w:rPr>
+          <w:rFonts w:ascii="Times New Roman" w:hAnsi="Times New Roman" w:cs="Times New Roman"/>
+          <w:sz w:val="24"/>
+          <w:szCs w:val="24"/>
+        </w:rPr>
+        <w:t xml:space="preserve"> or soundproof materials at the beginning.</w:t>
+      </w:r>
+    </w:p>
+    <w:p>
+      <w:pPr>
+        <w:pStyle w:val="a7"/>
+        <w:numPr>
+          <w:ilvl w:val="0"/>
+          <w:numId w:val="9"/>
+        </w:numPr>
+        <w:ind w:firstLineChars="0" w:hanging="278"/>
+        <w:rPr>
+          <w:rFonts w:ascii="Times New Roman" w:hAnsi="Times New Roman" w:cs="Times New Roman"/>
+          <w:sz w:val="24"/>
+          <w:szCs w:val="24"/>
+        </w:rPr>
+      </w:pPr>
+      <w:r>
+        <w:rPr>
+          <w:rFonts w:ascii="Times New Roman" w:hAnsi="Times New Roman" w:cs="Times New Roman"/>
+          <w:sz w:val="24"/>
+          <w:szCs w:val="24"/>
+        </w:rPr>
+        <w:t>Allocating too much spaces for groups specially is unnecessary</w:t>
+      </w:r>
+    </w:p>
+    <w:p>
+      <w:pPr>
+        <w:rPr>
+          <w:rFonts w:ascii="Times New Roman" w:hAnsi="Times New Roman" w:cs="Times New Roman"/>
+          <w:sz w:val="24"/>
+          <w:szCs w:val="24"/>
+        </w:rPr>
+      </w:pPr>
     </w:p>
     <w:p>
       <w:pPr>
@@ -2222,471 +3364,6 @@
           <w:sz w:val="24"/>
           <w:szCs w:val="24"/>
         </w:rPr>
-        <w:t>Advice on opening a new steak restaurant</w:t>
-      </w:r>
-    </w:p>
-    <w:p>
-      <w:pPr>
-        <w:rPr>
-          <w:rFonts w:ascii="Times New Roman" w:hAnsi="Times New Roman" w:cs="Times New Roman"/>
-          <w:sz w:val="24"/>
-          <w:szCs w:val="24"/>
-        </w:rPr>
-      </w:pPr>
-      <w:r>
-        <w:rPr>
-          <w:rFonts w:ascii="Times New Roman" w:hAnsi="Times New Roman" w:cs="Times New Roman"/>
-          <w:sz w:val="24"/>
-          <w:szCs w:val="24"/>
-        </w:rPr>
-        <w:t>For the type of steaks:</w:t>
-      </w:r>
-    </w:p>
-    <w:p>
-      <w:pPr>
-        <w:pStyle w:val="a7"/>
-        <w:numPr>
-          <w:ilvl w:val="0"/>
-          <w:numId w:val="15"/>
-        </w:numPr>
-        <w:ind w:firstLineChars="0" w:hanging="278"/>
-        <w:rPr>
-          <w:rFonts w:ascii="Times New Roman" w:hAnsi="Times New Roman" w:cs="Times New Roman"/>
-          <w:sz w:val="24"/>
-          <w:szCs w:val="24"/>
-        </w:rPr>
-      </w:pPr>
-      <w:r>
-        <w:rPr>
-          <w:rFonts w:ascii="Times New Roman" w:hAnsi="Times New Roman" w:cs="Times New Roman"/>
-          <w:sz w:val="24"/>
-          <w:szCs w:val="24"/>
-        </w:rPr>
-        <w:t xml:space="preserve">Focus on tomahawk, hanger and </w:t>
-      </w:r>
-      <w:proofErr w:type="spellStart"/>
-      <w:r>
-        <w:rPr>
-          <w:rFonts w:ascii="Times New Roman" w:hAnsi="Times New Roman" w:cs="Times New Roman"/>
-          <w:sz w:val="24"/>
-          <w:szCs w:val="24"/>
-        </w:rPr>
-        <w:t>poterhouse</w:t>
-      </w:r>
-      <w:proofErr w:type="spellEnd"/>
-      <w:r>
-        <w:rPr>
-          <w:rFonts w:ascii="Times New Roman" w:hAnsi="Times New Roman" w:cs="Times New Roman"/>
-          <w:sz w:val="24"/>
-          <w:szCs w:val="24"/>
-        </w:rPr>
-        <w:t xml:space="preserve"> steaks at first and emphasize them on your menu.</w:t>
-      </w:r>
-    </w:p>
-    <w:p>
-      <w:pPr>
-        <w:pStyle w:val="a7"/>
-        <w:numPr>
-          <w:ilvl w:val="0"/>
-          <w:numId w:val="15"/>
-        </w:numPr>
-        <w:ind w:firstLineChars="0" w:hanging="278"/>
-        <w:rPr>
-          <w:rFonts w:ascii="Times New Roman" w:hAnsi="Times New Roman" w:cs="Times New Roman"/>
-          <w:sz w:val="24"/>
-          <w:szCs w:val="24"/>
-        </w:rPr>
-      </w:pPr>
-      <w:r>
-        <w:rPr>
-          <w:rFonts w:ascii="Times New Roman" w:hAnsi="Times New Roman" w:cs="Times New Roman"/>
-          <w:sz w:val="24"/>
-          <w:szCs w:val="24"/>
-        </w:rPr>
-        <w:t xml:space="preserve">Filet, ribeye, </w:t>
-      </w:r>
-      <w:r>
-        <w:rPr>
-          <w:rFonts w:ascii="Times New Roman" w:hAnsi="Times New Roman" w:cs="Times New Roman"/>
-          <w:sz w:val="24"/>
-          <w:szCs w:val="24"/>
-        </w:rPr>
-        <w:t>sirloin</w:t>
-      </w:r>
-      <w:r>
-        <w:rPr>
-          <w:rFonts w:ascii="Times New Roman" w:hAnsi="Times New Roman" w:cs="Times New Roman"/>
-          <w:sz w:val="24"/>
-          <w:szCs w:val="24"/>
-        </w:rPr>
-        <w:t xml:space="preserve"> and porterhouse steaks are not bad to consider.</w:t>
-      </w:r>
-    </w:p>
-    <w:p>
-      <w:pPr>
-        <w:pStyle w:val="a7"/>
-        <w:numPr>
-          <w:ilvl w:val="0"/>
-          <w:numId w:val="15"/>
-        </w:numPr>
-        <w:ind w:firstLineChars="0" w:hanging="278"/>
-        <w:rPr>
-          <w:rFonts w:ascii="Times New Roman" w:hAnsi="Times New Roman" w:cs="Times New Roman"/>
-          <w:sz w:val="24"/>
-          <w:szCs w:val="24"/>
-        </w:rPr>
-      </w:pPr>
-      <w:r>
-        <w:rPr>
-          <w:rFonts w:ascii="Times New Roman" w:hAnsi="Times New Roman" w:cs="Times New Roman"/>
-          <w:sz w:val="24"/>
-          <w:szCs w:val="24"/>
-        </w:rPr>
-        <w:t>Make sirloin, round and cube steaks inconspicuous on your menu or avoid offering them.</w:t>
-      </w:r>
-    </w:p>
-    <w:p>
-      <w:pPr>
-        <w:rPr>
-          <w:rFonts w:ascii="Times New Roman" w:hAnsi="Times New Roman" w:cs="Times New Roman"/>
-          <w:sz w:val="24"/>
-          <w:szCs w:val="24"/>
-        </w:rPr>
-      </w:pPr>
-      <w:r>
-        <w:rPr>
-          <w:rFonts w:ascii="Times New Roman" w:hAnsi="Times New Roman" w:cs="Times New Roman"/>
-          <w:sz w:val="24"/>
-          <w:szCs w:val="24"/>
-        </w:rPr>
-        <w:t>For food other than steaks:</w:t>
-      </w:r>
-    </w:p>
-    <w:p>
-      <w:pPr>
-        <w:pStyle w:val="a7"/>
-        <w:numPr>
-          <w:ilvl w:val="0"/>
-          <w:numId w:val="8"/>
-        </w:numPr>
-        <w:ind w:firstLineChars="0" w:hanging="278"/>
-        <w:rPr>
-          <w:rFonts w:ascii="Times New Roman" w:hAnsi="Times New Roman" w:cs="Times New Roman"/>
-          <w:sz w:val="24"/>
-          <w:szCs w:val="24"/>
-        </w:rPr>
-      </w:pPr>
-      <w:r>
-        <w:rPr>
-          <w:rFonts w:ascii="Times New Roman" w:hAnsi="Times New Roman" w:cs="Times New Roman"/>
-          <w:sz w:val="24"/>
-          <w:szCs w:val="24"/>
-        </w:rPr>
-        <w:t>Set a more varied range of wines and beers offered at your restaurant</w:t>
-      </w:r>
-    </w:p>
-    <w:p>
-      <w:pPr>
-        <w:pStyle w:val="a7"/>
-        <w:numPr>
-          <w:ilvl w:val="0"/>
-          <w:numId w:val="8"/>
-        </w:numPr>
-        <w:ind w:firstLineChars="0" w:hanging="278"/>
-        <w:rPr>
-          <w:rFonts w:ascii="Times New Roman" w:hAnsi="Times New Roman" w:cs="Times New Roman"/>
-          <w:sz w:val="24"/>
-          <w:szCs w:val="24"/>
-        </w:rPr>
-      </w:pPr>
-      <w:r>
-        <w:rPr>
-          <w:rFonts w:ascii="Times New Roman" w:hAnsi="Times New Roman" w:cs="Times New Roman"/>
-          <w:sz w:val="24"/>
-          <w:szCs w:val="24"/>
-        </w:rPr>
-        <w:t>Make sure the egg and cheese served at your restaurant taste great</w:t>
-      </w:r>
-    </w:p>
-    <w:p>
-      <w:pPr>
-        <w:pStyle w:val="a7"/>
-        <w:numPr>
-          <w:ilvl w:val="0"/>
-          <w:numId w:val="8"/>
-        </w:numPr>
-        <w:ind w:firstLineChars="0" w:hanging="278"/>
-        <w:rPr>
-          <w:rFonts w:ascii="Times New Roman" w:hAnsi="Times New Roman" w:cs="Times New Roman"/>
-          <w:sz w:val="24"/>
-          <w:szCs w:val="24"/>
-        </w:rPr>
-      </w:pPr>
-      <w:r>
-        <w:rPr>
-          <w:rFonts w:ascii="Times New Roman" w:hAnsi="Times New Roman" w:cs="Times New Roman"/>
-          <w:sz w:val="24"/>
-          <w:szCs w:val="24"/>
-        </w:rPr>
-        <w:t xml:space="preserve">Consider hiring </w:t>
-      </w:r>
-      <w:proofErr w:type="spellStart"/>
-      <w:r>
-        <w:rPr>
-          <w:rFonts w:ascii="Times New Roman" w:hAnsi="Times New Roman" w:cs="Times New Roman"/>
-          <w:sz w:val="24"/>
-          <w:szCs w:val="24"/>
-        </w:rPr>
-        <w:t>patissiers</w:t>
-      </w:r>
-      <w:proofErr w:type="spellEnd"/>
-      <w:r>
-        <w:rPr>
-          <w:rFonts w:ascii="Times New Roman" w:hAnsi="Times New Roman" w:cs="Times New Roman"/>
-          <w:sz w:val="24"/>
-          <w:szCs w:val="24"/>
-        </w:rPr>
-        <w:t xml:space="preserve"> and serve desserts</w:t>
-      </w:r>
-    </w:p>
-    <w:p>
-      <w:pPr>
-        <w:pStyle w:val="a7"/>
-        <w:numPr>
-          <w:ilvl w:val="0"/>
-          <w:numId w:val="8"/>
-        </w:numPr>
-        <w:ind w:firstLineChars="0" w:hanging="278"/>
-        <w:rPr>
-          <w:rFonts w:ascii="Times New Roman" w:hAnsi="Times New Roman" w:cs="Times New Roman"/>
-          <w:sz w:val="24"/>
-          <w:szCs w:val="24"/>
-        </w:rPr>
-      </w:pPr>
-      <w:r>
-        <w:rPr>
-          <w:rFonts w:ascii="Times New Roman" w:hAnsi="Times New Roman" w:cs="Times New Roman"/>
-          <w:sz w:val="24"/>
-          <w:szCs w:val="24"/>
-        </w:rPr>
-        <w:t>Salad is important</w:t>
-      </w:r>
-    </w:p>
-    <w:p>
-      <w:pPr>
-        <w:rPr>
-          <w:rFonts w:ascii="Times New Roman" w:hAnsi="Times New Roman" w:cs="Times New Roman"/>
-          <w:sz w:val="24"/>
-          <w:szCs w:val="24"/>
-        </w:rPr>
-      </w:pPr>
-      <w:r>
-        <w:rPr>
-          <w:rFonts w:ascii="Times New Roman" w:hAnsi="Times New Roman" w:cs="Times New Roman"/>
-          <w:sz w:val="24"/>
-          <w:szCs w:val="24"/>
-        </w:rPr>
-        <w:t xml:space="preserve">For </w:t>
-      </w:r>
-      <w:r>
-        <w:rPr>
-          <w:rFonts w:ascii="Times New Roman" w:hAnsi="Times New Roman" w:cs="Times New Roman"/>
-          <w:sz w:val="24"/>
-          <w:szCs w:val="24"/>
-        </w:rPr>
-        <w:t>other environmental factors:</w:t>
-      </w:r>
-    </w:p>
-    <w:p>
-      <w:pPr>
-        <w:pStyle w:val="a7"/>
-        <w:numPr>
-          <w:ilvl w:val="0"/>
-          <w:numId w:val="9"/>
-        </w:numPr>
-        <w:ind w:firstLineChars="0" w:hanging="278"/>
-        <w:rPr>
-          <w:rFonts w:ascii="Times New Roman" w:hAnsi="Times New Roman" w:cs="Times New Roman"/>
-          <w:sz w:val="24"/>
-          <w:szCs w:val="24"/>
-        </w:rPr>
-      </w:pPr>
-      <w:r>
-        <w:rPr>
-          <w:rFonts w:ascii="Times New Roman" w:hAnsi="Times New Roman" w:cs="Times New Roman"/>
-          <w:sz w:val="24"/>
-          <w:szCs w:val="24"/>
-        </w:rPr>
-        <w:t>Set up a proper reservation system is important.</w:t>
-      </w:r>
-    </w:p>
-    <w:p>
-      <w:pPr>
-        <w:pStyle w:val="a7"/>
-        <w:numPr>
-          <w:ilvl w:val="0"/>
-          <w:numId w:val="9"/>
-        </w:numPr>
-        <w:ind w:firstLineChars="0" w:hanging="278"/>
-        <w:rPr>
-          <w:rFonts w:ascii="Times New Roman" w:hAnsi="Times New Roman" w:cs="Times New Roman"/>
-          <w:sz w:val="24"/>
-          <w:szCs w:val="24"/>
-        </w:rPr>
-      </w:pPr>
-      <w:r>
-        <w:rPr>
-          <w:rFonts w:ascii="Times New Roman" w:hAnsi="Times New Roman" w:cs="Times New Roman"/>
-          <w:sz w:val="24"/>
-          <w:szCs w:val="24"/>
-        </w:rPr>
-        <w:t>Offer well-designed attire to your waiters/waitresses.</w:t>
-      </w:r>
-    </w:p>
-    <w:p>
-      <w:pPr>
-        <w:pStyle w:val="a7"/>
-        <w:numPr>
-          <w:ilvl w:val="0"/>
-          <w:numId w:val="9"/>
-        </w:numPr>
-        <w:ind w:firstLineChars="0" w:hanging="278"/>
-        <w:rPr>
-          <w:rFonts w:ascii="Times New Roman" w:hAnsi="Times New Roman" w:cs="Times New Roman"/>
-          <w:sz w:val="24"/>
-          <w:szCs w:val="24"/>
-        </w:rPr>
-      </w:pPr>
-      <w:r>
-        <w:rPr>
-          <w:rFonts w:ascii="Times New Roman" w:hAnsi="Times New Roman" w:cs="Times New Roman"/>
-          <w:sz w:val="24"/>
-          <w:szCs w:val="24"/>
-        </w:rPr>
-        <w:t>Look for possible locations with outdoor seating.</w:t>
-      </w:r>
-    </w:p>
-    <w:p>
-      <w:pPr>
-        <w:pStyle w:val="a7"/>
-        <w:numPr>
-          <w:ilvl w:val="0"/>
-          <w:numId w:val="9"/>
-        </w:numPr>
-        <w:ind w:firstLineChars="0" w:hanging="278"/>
-        <w:rPr>
-          <w:rFonts w:ascii="Times New Roman" w:hAnsi="Times New Roman" w:cs="Times New Roman"/>
-          <w:sz w:val="24"/>
-          <w:szCs w:val="24"/>
-        </w:rPr>
-      </w:pPr>
-      <w:r>
-        <w:rPr>
-          <w:rFonts w:ascii="Times New Roman" w:hAnsi="Times New Roman" w:cs="Times New Roman"/>
-          <w:sz w:val="24"/>
-          <w:szCs w:val="24"/>
-        </w:rPr>
-        <w:t>Don’t provide food delivery service.</w:t>
-      </w:r>
-    </w:p>
-    <w:p>
-      <w:pPr>
-        <w:pStyle w:val="a7"/>
-        <w:numPr>
-          <w:ilvl w:val="0"/>
-          <w:numId w:val="9"/>
-        </w:numPr>
-        <w:ind w:firstLineChars="0" w:hanging="278"/>
-        <w:rPr>
-          <w:rFonts w:ascii="Times New Roman" w:hAnsi="Times New Roman" w:cs="Times New Roman"/>
-          <w:sz w:val="24"/>
-          <w:szCs w:val="24"/>
-        </w:rPr>
-      </w:pPr>
-      <w:r>
-        <w:rPr>
-          <w:rFonts w:ascii="Times New Roman" w:hAnsi="Times New Roman" w:cs="Times New Roman"/>
-          <w:sz w:val="24"/>
-          <w:szCs w:val="24"/>
-        </w:rPr>
-        <w:t xml:space="preserve">Avoid investing in </w:t>
-      </w:r>
-      <w:proofErr w:type="spellStart"/>
-      <w:r>
-        <w:rPr>
-          <w:rFonts w:ascii="Times New Roman" w:hAnsi="Times New Roman" w:cs="Times New Roman"/>
-          <w:sz w:val="24"/>
-          <w:szCs w:val="24"/>
-        </w:rPr>
-        <w:t>WiFi</w:t>
-      </w:r>
-      <w:proofErr w:type="spellEnd"/>
-      <w:r>
-        <w:rPr>
-          <w:rFonts w:ascii="Times New Roman" w:hAnsi="Times New Roman" w:cs="Times New Roman"/>
-          <w:sz w:val="24"/>
-          <w:szCs w:val="24"/>
-        </w:rPr>
-        <w:t xml:space="preserve"> or soundproof materials at the beginning.</w:t>
-      </w:r>
-    </w:p>
-    <w:p>
-      <w:pPr>
-        <w:pStyle w:val="a7"/>
-        <w:numPr>
-          <w:ilvl w:val="0"/>
-          <w:numId w:val="9"/>
-        </w:numPr>
-        <w:ind w:firstLineChars="0" w:hanging="278"/>
-        <w:rPr>
-          <w:rFonts w:ascii="Times New Roman" w:hAnsi="Times New Roman" w:cs="Times New Roman"/>
-          <w:sz w:val="24"/>
-          <w:szCs w:val="24"/>
-        </w:rPr>
-      </w:pPr>
-      <w:r>
-        <w:rPr>
-          <w:rFonts w:ascii="Times New Roman" w:hAnsi="Times New Roman" w:cs="Times New Roman"/>
-          <w:sz w:val="24"/>
-          <w:szCs w:val="24"/>
-        </w:rPr>
-        <w:lastRenderedPageBreak/>
-        <w:t>Allocating too much spaces for groups specially is unnecessary</w:t>
-      </w:r>
-    </w:p>
-    <w:p>
-      <w:pPr>
-        <w:rPr>
-          <w:rFonts w:ascii="Times New Roman" w:hAnsi="Times New Roman" w:cs="Times New Roman"/>
-          <w:sz w:val="24"/>
-          <w:szCs w:val="24"/>
-        </w:rPr>
-      </w:pPr>
-    </w:p>
-    <w:p>
-      <w:pPr>
-        <w:pStyle w:val="a7"/>
-        <w:numPr>
-          <w:ilvl w:val="0"/>
-          <w:numId w:val="6"/>
-        </w:numPr>
-        <w:ind w:firstLineChars="0"/>
-        <w:rPr>
-          <w:rFonts w:ascii="Times New Roman" w:hAnsi="Times New Roman" w:cs="Times New Roman"/>
-          <w:b/>
-          <w:bCs/>
-          <w:sz w:val="24"/>
-          <w:szCs w:val="24"/>
-        </w:rPr>
-      </w:pPr>
-      <w:r>
-        <w:rPr>
-          <w:rFonts w:ascii="Times New Roman" w:hAnsi="Times New Roman" w:cs="Times New Roman"/>
-          <w:b/>
-          <w:bCs/>
-          <w:sz w:val="24"/>
-          <w:szCs w:val="24"/>
-        </w:rPr>
         <w:t>Advice on improving an existed steak restaurant</w:t>
       </w:r>
     </w:p>
@@ -2727,7 +3404,25 @@
           <w:sz w:val="24"/>
           <w:szCs w:val="24"/>
         </w:rPr>
-        <w:t>Try to improve tomahawk, skirt, hanger and flank steaks if one of them has brought your restaurant many low-star comments since the customers are not so picky about them.</w:t>
+        <w:t xml:space="preserve">Try to improve tomahawk, skirt, </w:t>
+      </w:r>
+      <w:proofErr w:type="gramStart"/>
+      <w:r>
+        <w:rPr>
+          <w:rFonts w:ascii="Times New Roman" w:hAnsi="Times New Roman" w:cs="Times New Roman"/>
+          <w:sz w:val="24"/>
+          <w:szCs w:val="24"/>
+        </w:rPr>
+        <w:t>hanger</w:t>
+      </w:r>
+      <w:proofErr w:type="gramEnd"/>
+      <w:r>
+        <w:rPr>
+          <w:rFonts w:ascii="Times New Roman" w:hAnsi="Times New Roman" w:cs="Times New Roman"/>
+          <w:sz w:val="24"/>
+          <w:szCs w:val="24"/>
+        </w:rPr>
+        <w:t xml:space="preserve"> and flank steaks if one of them has brought your restaurant many low-star comments since the customers are not so picky about them.</w:t>
       </w:r>
     </w:p>
     <w:p>
@@ -2750,7 +3445,43 @@
           <w:sz w:val="24"/>
           <w:szCs w:val="24"/>
         </w:rPr>
-        <w:t>Advertise your sirloin, round and cube steaks if one of them has brought your restaurant high-star comments. It is very praiseworthy to have highly rated sirloin, round and cube steaks.</w:t>
+        <w:t xml:space="preserve">Advertise your sirloin, </w:t>
+      </w:r>
+      <w:proofErr w:type="gramStart"/>
+      <w:r>
+        <w:rPr>
+          <w:rFonts w:ascii="Times New Roman" w:hAnsi="Times New Roman" w:cs="Times New Roman"/>
+          <w:sz w:val="24"/>
+          <w:szCs w:val="24"/>
+        </w:rPr>
+        <w:t>round</w:t>
+      </w:r>
+      <w:proofErr w:type="gramEnd"/>
+      <w:r>
+        <w:rPr>
+          <w:rFonts w:ascii="Times New Roman" w:hAnsi="Times New Roman" w:cs="Times New Roman"/>
+          <w:sz w:val="24"/>
+          <w:szCs w:val="24"/>
+        </w:rPr>
+        <w:t xml:space="preserve"> and cube steaks if one of them has brought your restaurant high-star comments. It is very praiseworthy to have highly rated sirloin, </w:t>
+      </w:r>
+      <w:proofErr w:type="gramStart"/>
+      <w:r>
+        <w:rPr>
+          <w:rFonts w:ascii="Times New Roman" w:hAnsi="Times New Roman" w:cs="Times New Roman"/>
+          <w:sz w:val="24"/>
+          <w:szCs w:val="24"/>
+        </w:rPr>
+        <w:t>round</w:t>
+      </w:r>
+      <w:proofErr w:type="gramEnd"/>
+      <w:r>
+        <w:rPr>
+          <w:rFonts w:ascii="Times New Roman" w:hAnsi="Times New Roman" w:cs="Times New Roman"/>
+          <w:sz w:val="24"/>
+          <w:szCs w:val="24"/>
+        </w:rPr>
+        <w:t xml:space="preserve"> and cube steaks.</w:t>
       </w:r>
     </w:p>
     <w:p>
@@ -2853,6 +3584,7 @@
           <w:sz w:val="24"/>
           <w:szCs w:val="24"/>
         </w:rPr>
+        <w:lastRenderedPageBreak/>
         <w:t>For other non-food factors:</w:t>
       </w:r>
     </w:p>
@@ -3347,6 +4079,119 @@
     </w:lvl>
   </w:abstractNum>
   <w:abstractNum w:abstractNumId="1" w15:restartNumberingAfterBreak="0">
+    <w:nsid w:val="149664A7"/>
+    <w:multiLevelType w:val="multilevel"/>
+    <w:tmpl w:val="28AEF802"/>
+    <w:lvl w:ilvl="0">
+      <w:start w:val="3"/>
+      <w:numFmt w:val="decimal"/>
+      <w:lvlText w:val="%1."/>
+      <w:lvlJc w:val="left"/>
+      <w:pPr>
+        <w:ind w:left="360" w:hanging="360"/>
+      </w:pPr>
+      <w:rPr>
+        <w:rFonts w:hint="default"/>
+      </w:rPr>
+    </w:lvl>
+    <w:lvl w:ilvl="1">
+      <w:start w:val="1"/>
+      <w:numFmt w:val="decimal"/>
+      <w:lvlText w:val="%1.%2."/>
+      <w:lvlJc w:val="left"/>
+      <w:pPr>
+        <w:ind w:left="360" w:hanging="360"/>
+      </w:pPr>
+      <w:rPr>
+        <w:rFonts w:hint="default"/>
+      </w:rPr>
+    </w:lvl>
+    <w:lvl w:ilvl="2">
+      <w:start w:val="1"/>
+      <w:numFmt w:val="decimal"/>
+      <w:lvlText w:val="%1.%2.%3."/>
+      <w:lvlJc w:val="left"/>
+      <w:pPr>
+        <w:ind w:left="720" w:hanging="720"/>
+      </w:pPr>
+      <w:rPr>
+        <w:rFonts w:hint="default"/>
+      </w:rPr>
+    </w:lvl>
+    <w:lvl w:ilvl="3">
+      <w:start w:val="1"/>
+      <w:numFmt w:val="decimal"/>
+      <w:lvlText w:val="%1.%2.%3.%4."/>
+      <w:lvlJc w:val="left"/>
+      <w:pPr>
+        <w:ind w:left="720" w:hanging="720"/>
+      </w:pPr>
+      <w:rPr>
+        <w:rFonts w:hint="default"/>
+      </w:rPr>
+    </w:lvl>
+    <w:lvl w:ilvl="4">
+      <w:start w:val="1"/>
+      <w:numFmt w:val="decimal"/>
+      <w:lvlText w:val="%1.%2.%3.%4.%5."/>
+      <w:lvlJc w:val="left"/>
+      <w:pPr>
+        <w:ind w:left="1080" w:hanging="1080"/>
+      </w:pPr>
+      <w:rPr>
+        <w:rFonts w:hint="default"/>
+      </w:rPr>
+    </w:lvl>
+    <w:lvl w:ilvl="5">
+      <w:start w:val="1"/>
+      <w:numFmt w:val="decimal"/>
+      <w:lvlText w:val="%1.%2.%3.%4.%5.%6."/>
+      <w:lvlJc w:val="left"/>
+      <w:pPr>
+        <w:ind w:left="1080" w:hanging="1080"/>
+      </w:pPr>
+      <w:rPr>
+        <w:rFonts w:hint="default"/>
+      </w:rPr>
+    </w:lvl>
+    <w:lvl w:ilvl="6">
+      <w:start w:val="1"/>
+      <w:numFmt w:val="decimal"/>
+      <w:lvlText w:val="%1.%2.%3.%4.%5.%6.%7."/>
+      <w:lvlJc w:val="left"/>
+      <w:pPr>
+        <w:ind w:left="1440" w:hanging="1440"/>
+      </w:pPr>
+      <w:rPr>
+        <w:rFonts w:hint="default"/>
+      </w:rPr>
+    </w:lvl>
+    <w:lvl w:ilvl="7">
+      <w:start w:val="1"/>
+      <w:numFmt w:val="decimal"/>
+      <w:lvlText w:val="%1.%2.%3.%4.%5.%6.%7.%8."/>
+      <w:lvlJc w:val="left"/>
+      <w:pPr>
+        <w:ind w:left="1440" w:hanging="1440"/>
+      </w:pPr>
+      <w:rPr>
+        <w:rFonts w:hint="default"/>
+      </w:rPr>
+    </w:lvl>
+    <w:lvl w:ilvl="8">
+      <w:start w:val="1"/>
+      <w:numFmt w:val="decimal"/>
+      <w:lvlText w:val="%1.%2.%3.%4.%5.%6.%7.%8.%9."/>
+      <w:lvlJc w:val="left"/>
+      <w:pPr>
+        <w:ind w:left="1800" w:hanging="1800"/>
+      </w:pPr>
+      <w:rPr>
+        <w:rFonts w:hint="default"/>
+      </w:rPr>
+    </w:lvl>
+  </w:abstractNum>
+  <w:abstractNum w:abstractNumId="2" w15:restartNumberingAfterBreak="0">
     <w:nsid w:val="17193C6E"/>
     <w:multiLevelType w:val="hybridMultilevel"/>
     <w:tmpl w:val="217E3340"/>
@@ -3432,7 +4277,7 @@
       </w:pPr>
     </w:lvl>
   </w:abstractNum>
-  <w:abstractNum w:abstractNumId="2" w15:restartNumberingAfterBreak="0">
+  <w:abstractNum w:abstractNumId="3" w15:restartNumberingAfterBreak="0">
     <w:nsid w:val="18B91F84"/>
     <w:multiLevelType w:val="hybridMultilevel"/>
     <w:tmpl w:val="3B6AB902"/>
@@ -3545,7 +4390,7 @@
       </w:rPr>
     </w:lvl>
   </w:abstractNum>
-  <w:abstractNum w:abstractNumId="3" w15:restartNumberingAfterBreak="0">
+  <w:abstractNum w:abstractNumId="4" w15:restartNumberingAfterBreak="0">
     <w:nsid w:val="1CC01DBF"/>
     <w:multiLevelType w:val="hybridMultilevel"/>
     <w:tmpl w:val="A01E1C24"/>
@@ -3634,7 +4479,7 @@
       </w:pPr>
     </w:lvl>
   </w:abstractNum>
-  <w:abstractNum w:abstractNumId="4" w15:restartNumberingAfterBreak="0">
+  <w:abstractNum w:abstractNumId="5" w15:restartNumberingAfterBreak="0">
     <w:nsid w:val="3214744C"/>
     <w:multiLevelType w:val="hybridMultilevel"/>
     <w:tmpl w:val="C5E44D9C"/>
@@ -3747,7 +4592,7 @@
       </w:rPr>
     </w:lvl>
   </w:abstractNum>
-  <w:abstractNum w:abstractNumId="5" w15:restartNumberingAfterBreak="0">
+  <w:abstractNum w:abstractNumId="6" w15:restartNumberingAfterBreak="0">
     <w:nsid w:val="3A6E4144"/>
     <w:multiLevelType w:val="hybridMultilevel"/>
     <w:tmpl w:val="A1363FE6"/>
@@ -3836,7 +4681,7 @@
       </w:pPr>
     </w:lvl>
   </w:abstractNum>
-  <w:abstractNum w:abstractNumId="6" w15:restartNumberingAfterBreak="0">
+  <w:abstractNum w:abstractNumId="7" w15:restartNumberingAfterBreak="0">
     <w:nsid w:val="3B404564"/>
     <w:multiLevelType w:val="hybridMultilevel"/>
     <w:tmpl w:val="C28ABADE"/>
@@ -3949,7 +4794,7 @@
       </w:rPr>
     </w:lvl>
   </w:abstractNum>
-  <w:abstractNum w:abstractNumId="7" w15:restartNumberingAfterBreak="0">
+  <w:abstractNum w:abstractNumId="8" w15:restartNumberingAfterBreak="0">
     <w:nsid w:val="3B9E549B"/>
     <w:multiLevelType w:val="hybridMultilevel"/>
     <w:tmpl w:val="9342D8B0"/>
@@ -4038,7 +4883,7 @@
       </w:pPr>
     </w:lvl>
   </w:abstractNum>
-  <w:abstractNum w:abstractNumId="8" w15:restartNumberingAfterBreak="0">
+  <w:abstractNum w:abstractNumId="9" w15:restartNumberingAfterBreak="0">
     <w:nsid w:val="4482683C"/>
     <w:multiLevelType w:val="hybridMultilevel"/>
     <w:tmpl w:val="2D349FE6"/>
@@ -4151,7 +4996,7 @@
       </w:rPr>
     </w:lvl>
   </w:abstractNum>
-  <w:abstractNum w:abstractNumId="9" w15:restartNumberingAfterBreak="0">
+  <w:abstractNum w:abstractNumId="10" w15:restartNumberingAfterBreak="0">
     <w:nsid w:val="453705CC"/>
     <w:multiLevelType w:val="hybridMultilevel"/>
     <w:tmpl w:val="3C26D4AE"/>
@@ -4240,7 +5085,7 @@
       </w:pPr>
     </w:lvl>
   </w:abstractNum>
-  <w:abstractNum w:abstractNumId="10" w15:restartNumberingAfterBreak="0">
+  <w:abstractNum w:abstractNumId="11" w15:restartNumberingAfterBreak="0">
     <w:nsid w:val="49F62999"/>
     <w:multiLevelType w:val="hybridMultilevel"/>
     <w:tmpl w:val="10A29266"/>
@@ -4353,7 +5198,7 @@
       </w:rPr>
     </w:lvl>
   </w:abstractNum>
-  <w:abstractNum w:abstractNumId="11" w15:restartNumberingAfterBreak="0">
+  <w:abstractNum w:abstractNumId="12" w15:restartNumberingAfterBreak="0">
     <w:nsid w:val="4D06302E"/>
     <w:multiLevelType w:val="hybridMultilevel"/>
     <w:tmpl w:val="29A28FEE"/>
@@ -4466,7 +5311,7 @@
       </w:rPr>
     </w:lvl>
   </w:abstractNum>
-  <w:abstractNum w:abstractNumId="12" w15:restartNumberingAfterBreak="0">
+  <w:abstractNum w:abstractNumId="13" w15:restartNumberingAfterBreak="0">
     <w:nsid w:val="6F1F4214"/>
     <w:multiLevelType w:val="hybridMultilevel"/>
     <w:tmpl w:val="7E70098A"/>
@@ -4555,7 +5400,120 @@
       </w:pPr>
     </w:lvl>
   </w:abstractNum>
-  <w:abstractNum w:abstractNumId="13" w15:restartNumberingAfterBreak="0">
+  <w:abstractNum w:abstractNumId="14" w15:restartNumberingAfterBreak="0">
+    <w:nsid w:val="75B32581"/>
+    <w:multiLevelType w:val="multilevel"/>
+    <w:tmpl w:val="FA308A48"/>
+    <w:lvl w:ilvl="0">
+      <w:start w:val="3"/>
+      <w:numFmt w:val="decimal"/>
+      <w:lvlText w:val="%1"/>
+      <w:lvlJc w:val="left"/>
+      <w:pPr>
+        <w:ind w:left="360" w:hanging="360"/>
+      </w:pPr>
+      <w:rPr>
+        <w:rFonts w:hint="default"/>
+      </w:rPr>
+    </w:lvl>
+    <w:lvl w:ilvl="1">
+      <w:start w:val="2"/>
+      <w:numFmt w:val="decimal"/>
+      <w:lvlText w:val="%1.%2"/>
+      <w:lvlJc w:val="left"/>
+      <w:pPr>
+        <w:ind w:left="360" w:hanging="360"/>
+      </w:pPr>
+      <w:rPr>
+        <w:rFonts w:hint="default"/>
+      </w:rPr>
+    </w:lvl>
+    <w:lvl w:ilvl="2">
+      <w:start w:val="1"/>
+      <w:numFmt w:val="decimal"/>
+      <w:lvlText w:val="%1.%2.%3"/>
+      <w:lvlJc w:val="left"/>
+      <w:pPr>
+        <w:ind w:left="720" w:hanging="720"/>
+      </w:pPr>
+      <w:rPr>
+        <w:rFonts w:hint="default"/>
+      </w:rPr>
+    </w:lvl>
+    <w:lvl w:ilvl="3">
+      <w:start w:val="1"/>
+      <w:numFmt w:val="decimal"/>
+      <w:lvlText w:val="%1.%2.%3.%4"/>
+      <w:lvlJc w:val="left"/>
+      <w:pPr>
+        <w:ind w:left="720" w:hanging="720"/>
+      </w:pPr>
+      <w:rPr>
+        <w:rFonts w:hint="default"/>
+      </w:rPr>
+    </w:lvl>
+    <w:lvl w:ilvl="4">
+      <w:start w:val="1"/>
+      <w:numFmt w:val="decimal"/>
+      <w:lvlText w:val="%1.%2.%3.%4.%5"/>
+      <w:lvlJc w:val="left"/>
+      <w:pPr>
+        <w:ind w:left="1080" w:hanging="1080"/>
+      </w:pPr>
+      <w:rPr>
+        <w:rFonts w:hint="default"/>
+      </w:rPr>
+    </w:lvl>
+    <w:lvl w:ilvl="5">
+      <w:start w:val="1"/>
+      <w:numFmt w:val="decimal"/>
+      <w:lvlText w:val="%1.%2.%3.%4.%5.%6"/>
+      <w:lvlJc w:val="left"/>
+      <w:pPr>
+        <w:ind w:left="1080" w:hanging="1080"/>
+      </w:pPr>
+      <w:rPr>
+        <w:rFonts w:hint="default"/>
+      </w:rPr>
+    </w:lvl>
+    <w:lvl w:ilvl="6">
+      <w:start w:val="1"/>
+      <w:numFmt w:val="decimal"/>
+      <w:lvlText w:val="%1.%2.%3.%4.%5.%6.%7"/>
+      <w:lvlJc w:val="left"/>
+      <w:pPr>
+        <w:ind w:left="1440" w:hanging="1440"/>
+      </w:pPr>
+      <w:rPr>
+        <w:rFonts w:hint="default"/>
+      </w:rPr>
+    </w:lvl>
+    <w:lvl w:ilvl="7">
+      <w:start w:val="1"/>
+      <w:numFmt w:val="decimal"/>
+      <w:lvlText w:val="%1.%2.%3.%4.%5.%6.%7.%8"/>
+      <w:lvlJc w:val="left"/>
+      <w:pPr>
+        <w:ind w:left="1440" w:hanging="1440"/>
+      </w:pPr>
+      <w:rPr>
+        <w:rFonts w:hint="default"/>
+      </w:rPr>
+    </w:lvl>
+    <w:lvl w:ilvl="8">
+      <w:start w:val="1"/>
+      <w:numFmt w:val="decimal"/>
+      <w:lvlText w:val="%1.%2.%3.%4.%5.%6.%7.%8.%9"/>
+      <w:lvlJc w:val="left"/>
+      <w:pPr>
+        <w:ind w:left="1800" w:hanging="1800"/>
+      </w:pPr>
+      <w:rPr>
+        <w:rFonts w:hint="default"/>
+      </w:rPr>
+    </w:lvl>
+  </w:abstractNum>
+  <w:abstractNum w:abstractNumId="15" w15:restartNumberingAfterBreak="0">
     <w:nsid w:val="785D4D95"/>
     <w:multiLevelType w:val="hybridMultilevel"/>
     <w:tmpl w:val="FEFEFF3C"/>
@@ -4668,7 +5626,7 @@
       </w:rPr>
     </w:lvl>
   </w:abstractNum>
-  <w:abstractNum w:abstractNumId="14" w15:restartNumberingAfterBreak="0">
+  <w:abstractNum w:abstractNumId="16" w15:restartNumberingAfterBreak="0">
     <w:nsid w:val="7AA73039"/>
     <w:multiLevelType w:val="hybridMultilevel"/>
     <w:tmpl w:val="76E0CA06"/>
@@ -4781,50 +5739,180 @@
       </w:rPr>
     </w:lvl>
   </w:abstractNum>
+  <w:abstractNum w:abstractNumId="17" w15:restartNumberingAfterBreak="0">
+    <w:nsid w:val="7CF17045"/>
+    <w:multiLevelType w:val="multilevel"/>
+    <w:tmpl w:val="6144EEB2"/>
+    <w:lvl w:ilvl="0">
+      <w:start w:val="1"/>
+      <w:numFmt w:val="decimal"/>
+      <w:lvlText w:val="%1."/>
+      <w:lvlJc w:val="left"/>
+      <w:pPr>
+        <w:ind w:left="360" w:hanging="360"/>
+      </w:pPr>
+      <w:rPr>
+        <w:rFonts w:hint="default"/>
+      </w:rPr>
+    </w:lvl>
+    <w:lvl w:ilvl="1">
+      <w:start w:val="1"/>
+      <w:numFmt w:val="decimal"/>
+      <w:isLgl/>
+      <w:lvlText w:val="%1.%2"/>
+      <w:lvlJc w:val="left"/>
+      <w:pPr>
+        <w:ind w:left="360" w:hanging="360"/>
+      </w:pPr>
+      <w:rPr>
+        <w:rFonts w:hint="default"/>
+      </w:rPr>
+    </w:lvl>
+    <w:lvl w:ilvl="2">
+      <w:start w:val="1"/>
+      <w:numFmt w:val="decimal"/>
+      <w:isLgl/>
+      <w:lvlText w:val="%1.%2.%3"/>
+      <w:lvlJc w:val="left"/>
+      <w:pPr>
+        <w:ind w:left="720" w:hanging="720"/>
+      </w:pPr>
+      <w:rPr>
+        <w:rFonts w:hint="default"/>
+      </w:rPr>
+    </w:lvl>
+    <w:lvl w:ilvl="3">
+      <w:start w:val="1"/>
+      <w:numFmt w:val="decimal"/>
+      <w:isLgl/>
+      <w:lvlText w:val="%1.%2.%3.%4"/>
+      <w:lvlJc w:val="left"/>
+      <w:pPr>
+        <w:ind w:left="720" w:hanging="720"/>
+      </w:pPr>
+      <w:rPr>
+        <w:rFonts w:hint="default"/>
+      </w:rPr>
+    </w:lvl>
+    <w:lvl w:ilvl="4">
+      <w:start w:val="1"/>
+      <w:numFmt w:val="decimal"/>
+      <w:isLgl/>
+      <w:lvlText w:val="%1.%2.%3.%4.%5"/>
+      <w:lvlJc w:val="left"/>
+      <w:pPr>
+        <w:ind w:left="1080" w:hanging="1080"/>
+      </w:pPr>
+      <w:rPr>
+        <w:rFonts w:hint="default"/>
+      </w:rPr>
+    </w:lvl>
+    <w:lvl w:ilvl="5">
+      <w:start w:val="1"/>
+      <w:numFmt w:val="decimal"/>
+      <w:isLgl/>
+      <w:lvlText w:val="%1.%2.%3.%4.%5.%6"/>
+      <w:lvlJc w:val="left"/>
+      <w:pPr>
+        <w:ind w:left="1080" w:hanging="1080"/>
+      </w:pPr>
+      <w:rPr>
+        <w:rFonts w:hint="default"/>
+      </w:rPr>
+    </w:lvl>
+    <w:lvl w:ilvl="6">
+      <w:start w:val="1"/>
+      <w:numFmt w:val="decimal"/>
+      <w:isLgl/>
+      <w:lvlText w:val="%1.%2.%3.%4.%5.%6.%7"/>
+      <w:lvlJc w:val="left"/>
+      <w:pPr>
+        <w:ind w:left="1440" w:hanging="1440"/>
+      </w:pPr>
+      <w:rPr>
+        <w:rFonts w:hint="default"/>
+      </w:rPr>
+    </w:lvl>
+    <w:lvl w:ilvl="7">
+      <w:start w:val="1"/>
+      <w:numFmt w:val="decimal"/>
+      <w:isLgl/>
+      <w:lvlText w:val="%1.%2.%3.%4.%5.%6.%7.%8"/>
+      <w:lvlJc w:val="left"/>
+      <w:pPr>
+        <w:ind w:left="1440" w:hanging="1440"/>
+      </w:pPr>
+      <w:rPr>
+        <w:rFonts w:hint="default"/>
+      </w:rPr>
+    </w:lvl>
+    <w:lvl w:ilvl="8">
+      <w:start w:val="1"/>
+      <w:numFmt w:val="decimal"/>
+      <w:isLgl/>
+      <w:lvlText w:val="%1.%2.%3.%4.%5.%6.%7.%8.%9"/>
+      <w:lvlJc w:val="left"/>
+      <w:pPr>
+        <w:ind w:left="1800" w:hanging="1800"/>
+      </w:pPr>
+      <w:rPr>
+        <w:rFonts w:hint="default"/>
+      </w:rPr>
+    </w:lvl>
+  </w:abstractNum>
   <w:num w:numId="1">
-    <w:abstractNumId w:val="1"/>
+    <w:abstractNumId w:val="2"/>
   </w:num>
   <w:num w:numId="2">
-    <w:abstractNumId w:val="3"/>
+    <w:abstractNumId w:val="4"/>
   </w:num>
   <w:num w:numId="3">
+    <w:abstractNumId w:val="10"/>
+  </w:num>
+  <w:num w:numId="4">
+    <w:abstractNumId w:val="8"/>
+  </w:num>
+  <w:num w:numId="5">
+    <w:abstractNumId w:val="13"/>
+  </w:num>
+  <w:num w:numId="6">
+    <w:abstractNumId w:val="6"/>
+  </w:num>
+  <w:num w:numId="7">
     <w:abstractNumId w:val="9"/>
   </w:num>
-  <w:num w:numId="4">
-    <w:abstractNumId w:val="7"/>
-  </w:num>
-  <w:num w:numId="5">
-    <w:abstractNumId w:val="12"/>
-  </w:num>
-  <w:num w:numId="6">
-    <w:abstractNumId w:val="5"/>
-  </w:num>
-  <w:num w:numId="7">
-    <w:abstractNumId w:val="8"/>
-  </w:num>
   <w:num w:numId="8">
-    <w:abstractNumId w:val="10"/>
+    <w:abstractNumId w:val="11"/>
   </w:num>
   <w:num w:numId="9">
-    <w:abstractNumId w:val="14"/>
+    <w:abstractNumId w:val="16"/>
   </w:num>
   <w:num w:numId="10">
-    <w:abstractNumId w:val="2"/>
+    <w:abstractNumId w:val="3"/>
   </w:num>
   <w:num w:numId="11">
     <w:abstractNumId w:val="0"/>
   </w:num>
   <w:num w:numId="12">
-    <w:abstractNumId w:val="11"/>
+    <w:abstractNumId w:val="12"/>
   </w:num>
   <w:num w:numId="13">
-    <w:abstractNumId w:val="6"/>
+    <w:abstractNumId w:val="7"/>
   </w:num>
   <w:num w:numId="14">
-    <w:abstractNumId w:val="13"/>
+    <w:abstractNumId w:val="15"/>
   </w:num>
   <w:num w:numId="15">
-    <w:abstractNumId w:val="4"/>
+    <w:abstractNumId w:val="5"/>
+  </w:num>
+  <w:num w:numId="16">
+    <w:abstractNumId w:val="17"/>
+  </w:num>
+  <w:num w:numId="17">
+    <w:abstractNumId w:val="1"/>
+  </w:num>
+  <w:num w:numId="18">
+    <w:abstractNumId w:val="14"/>
   </w:num>
 </w:numbering>
 </file>
@@ -5232,7 +6320,6 @@
   <w:style w:type="character" w:default="1" w:styleId="a0">
     <w:name w:val="Default Paragraph Font"/>
     <w:uiPriority w:val="1"/>
-    <w:semiHidden/>
     <w:unhideWhenUsed/>
   </w:style>
   <w:style w:type="table" w:default="1" w:styleId="a1">
@@ -5330,6 +6417,16 @@
     <w:pPr>
       <w:ind w:firstLineChars="200" w:firstLine="420"/>
     </w:pPr>
+  </w:style>
+  <w:style w:type="character" w:styleId="a8">
+    <w:name w:val="Placeholder Text"/>
+    <w:basedOn w:val="a0"/>
+    <w:uiPriority w:val="99"/>
+    <w:semiHidden/>
+    <w:rsid w:val="00DC4DC8"/>
+    <w:rPr>
+      <w:color w:val="808080"/>
+    </w:rPr>
   </w:style>
 </w:styles>
 </file>

</xml_diff>